<commit_message>
last build, final version of wordfile.
</commit_message>
<xml_diff>
--- a/VRProject/Docs/20190225 Dokumentation.docx
+++ b/VRProject/Docs/20190225 Dokumentation.docx
@@ -60,41 +60,18 @@
       <w:pPr>
         <w:jc w:val="both"/>
       </w:pPr>
-    </w:p>
-    <w:p>
-      <w:pPr>
-        <w:jc w:val="both"/>
-      </w:pPr>
-      <w:r>
-        <w:t xml:space="preserve">Alexander </w:t>
-      </w:r>
-      <w:commentRangeStart w:id="0"/>
-      <w:r>
-        <w:t>Gayko</w:t>
-      </w:r>
-      <w:commentRangeEnd w:id="0"/>
-      <w:r>
-        <w:rPr>
-          <w:rStyle w:val="Kommentarzeichen"/>
-        </w:rPr>
-        <w:commentReference w:id="0"/>
-      </w:r>
-      <w:r>
-        <w:t xml:space="preserve">, </w:t>
-      </w:r>
-      <w:proofErr w:type="spellStart"/>
-      <w:r>
-        <w:t>Matrikelnr</w:t>
-      </w:r>
-      <w:proofErr w:type="spellEnd"/>
-      <w:r>
-        <w:t>. 743211</w:t>
-      </w:r>
-    </w:p>
-    <w:p>
-      <w:pPr>
-        <w:jc w:val="both"/>
-      </w:pPr>
+      <w:r>
+        <w:t>Alexander Gayko</w:t>
+      </w:r>
+      <w:r>
+        <w:t>, Matrikeln</w:t>
+      </w:r>
+      <w:r>
+        <w:t>ummer</w:t>
+      </w:r>
+      <w:r>
+        <w:t xml:space="preserve"> 743211</w:t>
+      </w:r>
     </w:p>
     <w:sdt>
       <w:sdtPr>
@@ -119,6 +96,7 @@
         <w:p>
           <w:pPr>
             <w:pStyle w:val="Inhaltsverzeichnisberschrift"/>
+            <w:spacing w:line="240" w:lineRule="auto"/>
           </w:pPr>
           <w:r>
             <w:t>Inhaltsverzeichnis</w:t>
@@ -130,6 +108,7 @@
             <w:tabs>
               <w:tab w:val="right" w:leader="dot" w:pos="9062"/>
             </w:tabs>
+            <w:spacing w:line="240" w:lineRule="auto"/>
             <w:rPr>
               <w:rFonts w:eastAsiaTheme="minorEastAsia"/>
               <w:noProof/>
@@ -145,7 +124,7 @@
           <w:r>
             <w:fldChar w:fldCharType="separate"/>
           </w:r>
-          <w:hyperlink w:anchor="_Toc2537196" w:history="1">
+          <w:hyperlink w:anchor="_Toc2554890" w:history="1">
             <w:r>
               <w:rPr>
                 <w:rStyle w:val="Hyperlink"/>
@@ -172,7 +151,7 @@
                 <w:noProof/>
                 <w:webHidden/>
               </w:rPr>
-              <w:instrText xml:space="preserve"> PAGEREF _Toc2537196 \h </w:instrText>
+              <w:instrText xml:space="preserve"> PAGEREF _Toc2554890 \h </w:instrText>
             </w:r>
             <w:r>
               <w:rPr>
@@ -209,13 +188,14 @@
             <w:tabs>
               <w:tab w:val="right" w:leader="dot" w:pos="9062"/>
             </w:tabs>
+            <w:spacing w:line="240" w:lineRule="auto"/>
             <w:rPr>
               <w:rFonts w:eastAsiaTheme="minorEastAsia"/>
               <w:noProof/>
               <w:lang w:eastAsia="de-DE"/>
             </w:rPr>
           </w:pPr>
-          <w:hyperlink w:anchor="_Toc2537197" w:history="1">
+          <w:hyperlink w:anchor="_Toc2554891" w:history="1">
             <w:r>
               <w:rPr>
                 <w:rStyle w:val="Hyperlink"/>
@@ -242,7 +222,7 @@
                 <w:noProof/>
                 <w:webHidden/>
               </w:rPr>
-              <w:instrText xml:space="preserve"> PAGEREF _Toc2537197 \h </w:instrText>
+              <w:instrText xml:space="preserve"> PAGEREF _Toc2554891 \h </w:instrText>
             </w:r>
             <w:r>
               <w:rPr>
@@ -279,13 +259,14 @@
             <w:tabs>
               <w:tab w:val="right" w:leader="dot" w:pos="9062"/>
             </w:tabs>
+            <w:spacing w:line="240" w:lineRule="auto"/>
             <w:rPr>
               <w:rFonts w:eastAsiaTheme="minorEastAsia"/>
               <w:noProof/>
               <w:lang w:eastAsia="de-DE"/>
             </w:rPr>
           </w:pPr>
-          <w:hyperlink w:anchor="_Toc2537198" w:history="1">
+          <w:hyperlink w:anchor="_Toc2554892" w:history="1">
             <w:r>
               <w:rPr>
                 <w:rStyle w:val="Hyperlink"/>
@@ -312,7 +293,7 @@
                 <w:noProof/>
                 <w:webHidden/>
               </w:rPr>
-              <w:instrText xml:space="preserve"> PAGEREF _Toc2537198 \h </w:instrText>
+              <w:instrText xml:space="preserve"> PAGEREF _Toc2554892 \h </w:instrText>
             </w:r>
             <w:r>
               <w:rPr>
@@ -349,13 +330,14 @@
             <w:tabs>
               <w:tab w:val="right" w:leader="dot" w:pos="9062"/>
             </w:tabs>
+            <w:spacing w:line="240" w:lineRule="auto"/>
             <w:rPr>
               <w:rFonts w:eastAsiaTheme="minorEastAsia"/>
               <w:noProof/>
               <w:lang w:eastAsia="de-DE"/>
             </w:rPr>
           </w:pPr>
-          <w:hyperlink w:anchor="_Toc2537199" w:history="1">
+          <w:hyperlink w:anchor="_Toc2554893" w:history="1">
             <w:r>
               <w:rPr>
                 <w:rStyle w:val="Hyperlink"/>
@@ -382,7 +364,7 @@
                 <w:noProof/>
                 <w:webHidden/>
               </w:rPr>
-              <w:instrText xml:space="preserve"> PAGEREF _Toc2537199 \h </w:instrText>
+              <w:instrText xml:space="preserve"> PAGEREF _Toc2554893 \h </w:instrText>
             </w:r>
             <w:r>
               <w:rPr>
@@ -419,13 +401,14 @@
             <w:tabs>
               <w:tab w:val="right" w:leader="dot" w:pos="9062"/>
             </w:tabs>
+            <w:spacing w:line="240" w:lineRule="auto"/>
             <w:rPr>
               <w:rFonts w:eastAsiaTheme="minorEastAsia"/>
               <w:noProof/>
               <w:lang w:eastAsia="de-DE"/>
             </w:rPr>
           </w:pPr>
-          <w:hyperlink w:anchor="_Toc2537200" w:history="1">
+          <w:hyperlink w:anchor="_Toc2554894" w:history="1">
             <w:r>
               <w:rPr>
                 <w:rStyle w:val="Hyperlink"/>
@@ -452,7 +435,7 @@
                 <w:noProof/>
                 <w:webHidden/>
               </w:rPr>
-              <w:instrText xml:space="preserve"> PAGEREF _Toc2537200 \h </w:instrText>
+              <w:instrText xml:space="preserve"> PAGEREF _Toc2554894 \h </w:instrText>
             </w:r>
             <w:r>
               <w:rPr>
@@ -489,13 +472,14 @@
             <w:tabs>
               <w:tab w:val="right" w:leader="dot" w:pos="9062"/>
             </w:tabs>
+            <w:spacing w:line="240" w:lineRule="auto"/>
             <w:rPr>
               <w:rFonts w:eastAsiaTheme="minorEastAsia"/>
               <w:noProof/>
               <w:lang w:eastAsia="de-DE"/>
             </w:rPr>
           </w:pPr>
-          <w:hyperlink w:anchor="_Toc2537201" w:history="1">
+          <w:hyperlink w:anchor="_Toc2554895" w:history="1">
             <w:r>
               <w:rPr>
                 <w:rStyle w:val="Hyperlink"/>
@@ -522,7 +506,7 @@
                 <w:noProof/>
                 <w:webHidden/>
               </w:rPr>
-              <w:instrText xml:space="preserve"> PAGEREF _Toc2537201 \h </w:instrText>
+              <w:instrText xml:space="preserve"> PAGEREF _Toc2554895 \h </w:instrText>
             </w:r>
             <w:r>
               <w:rPr>
@@ -559,13 +543,14 @@
             <w:tabs>
               <w:tab w:val="right" w:leader="dot" w:pos="9062"/>
             </w:tabs>
+            <w:spacing w:line="240" w:lineRule="auto"/>
             <w:rPr>
               <w:rFonts w:eastAsiaTheme="minorEastAsia"/>
               <w:noProof/>
               <w:lang w:eastAsia="de-DE"/>
             </w:rPr>
           </w:pPr>
-          <w:hyperlink w:anchor="_Toc2537202" w:history="1">
+          <w:hyperlink w:anchor="_Toc2554896" w:history="1">
             <w:r>
               <w:rPr>
                 <w:rStyle w:val="Hyperlink"/>
@@ -592,7 +577,7 @@
                 <w:noProof/>
                 <w:webHidden/>
               </w:rPr>
-              <w:instrText xml:space="preserve"> PAGEREF _Toc2537202 \h </w:instrText>
+              <w:instrText xml:space="preserve"> PAGEREF _Toc2554896 \h </w:instrText>
             </w:r>
             <w:r>
               <w:rPr>
@@ -629,13 +614,14 @@
             <w:tabs>
               <w:tab w:val="right" w:leader="dot" w:pos="9062"/>
             </w:tabs>
+            <w:spacing w:line="240" w:lineRule="auto"/>
             <w:rPr>
               <w:rFonts w:eastAsiaTheme="minorEastAsia"/>
               <w:noProof/>
               <w:lang w:eastAsia="de-DE"/>
             </w:rPr>
           </w:pPr>
-          <w:hyperlink w:anchor="_Toc2537203" w:history="1">
+          <w:hyperlink w:anchor="_Toc2554897" w:history="1">
             <w:r>
               <w:rPr>
                 <w:rStyle w:val="Hyperlink"/>
@@ -662,7 +648,7 @@
                 <w:noProof/>
                 <w:webHidden/>
               </w:rPr>
-              <w:instrText xml:space="preserve"> PAGEREF _Toc2537203 \h </w:instrText>
+              <w:instrText xml:space="preserve"> PAGEREF _Toc2554897 \h </w:instrText>
             </w:r>
             <w:r>
               <w:rPr>
@@ -699,13 +685,14 @@
             <w:tabs>
               <w:tab w:val="right" w:leader="dot" w:pos="9062"/>
             </w:tabs>
+            <w:spacing w:line="240" w:lineRule="auto"/>
             <w:rPr>
               <w:rFonts w:eastAsiaTheme="minorEastAsia"/>
               <w:noProof/>
               <w:lang w:eastAsia="de-DE"/>
             </w:rPr>
           </w:pPr>
-          <w:hyperlink w:anchor="_Toc2537204" w:history="1">
+          <w:hyperlink w:anchor="_Toc2554898" w:history="1">
             <w:r>
               <w:rPr>
                 <w:rStyle w:val="Hyperlink"/>
@@ -732,7 +719,7 @@
                 <w:noProof/>
                 <w:webHidden/>
               </w:rPr>
-              <w:instrText xml:space="preserve"> PAGEREF _Toc2537204 \h </w:instrText>
+              <w:instrText xml:space="preserve"> PAGEREF _Toc2554898 \h </w:instrText>
             </w:r>
             <w:r>
               <w:rPr>
@@ -769,13 +756,14 @@
             <w:tabs>
               <w:tab w:val="right" w:leader="dot" w:pos="9062"/>
             </w:tabs>
+            <w:spacing w:line="240" w:lineRule="auto"/>
             <w:rPr>
               <w:rFonts w:eastAsiaTheme="minorEastAsia"/>
               <w:noProof/>
               <w:lang w:eastAsia="de-DE"/>
             </w:rPr>
           </w:pPr>
-          <w:hyperlink w:anchor="_Toc2537205" w:history="1">
+          <w:hyperlink w:anchor="_Toc2554899" w:history="1">
             <w:r>
               <w:rPr>
                 <w:rStyle w:val="Hyperlink"/>
@@ -802,7 +790,7 @@
                 <w:noProof/>
                 <w:webHidden/>
               </w:rPr>
-              <w:instrText xml:space="preserve"> PAGEREF _Toc2537205 \h </w:instrText>
+              <w:instrText xml:space="preserve"> PAGEREF _Toc2554899 \h </w:instrText>
             </w:r>
             <w:r>
               <w:rPr>
@@ -839,13 +827,14 @@
             <w:tabs>
               <w:tab w:val="right" w:leader="dot" w:pos="9062"/>
             </w:tabs>
+            <w:spacing w:line="240" w:lineRule="auto"/>
             <w:rPr>
               <w:rFonts w:eastAsiaTheme="minorEastAsia"/>
               <w:noProof/>
               <w:lang w:eastAsia="de-DE"/>
             </w:rPr>
           </w:pPr>
-          <w:hyperlink w:anchor="_Toc2537206" w:history="1">
+          <w:hyperlink w:anchor="_Toc2554900" w:history="1">
             <w:r>
               <w:rPr>
                 <w:rStyle w:val="Hyperlink"/>
@@ -872,7 +861,7 @@
                 <w:noProof/>
                 <w:webHidden/>
               </w:rPr>
-              <w:instrText xml:space="preserve"> PAGEREF _Toc2537206 \h </w:instrText>
+              <w:instrText xml:space="preserve"> PAGEREF _Toc2554900 \h </w:instrText>
             </w:r>
             <w:r>
               <w:rPr>
@@ -909,13 +898,14 @@
             <w:tabs>
               <w:tab w:val="right" w:leader="dot" w:pos="9062"/>
             </w:tabs>
+            <w:spacing w:line="240" w:lineRule="auto"/>
             <w:rPr>
               <w:rFonts w:eastAsiaTheme="minorEastAsia"/>
               <w:noProof/>
               <w:lang w:eastAsia="de-DE"/>
             </w:rPr>
           </w:pPr>
-          <w:hyperlink w:anchor="_Toc2537207" w:history="1">
+          <w:hyperlink w:anchor="_Toc2554901" w:history="1">
             <w:r>
               <w:rPr>
                 <w:rStyle w:val="Hyperlink"/>
@@ -942,7 +932,7 @@
                 <w:noProof/>
                 <w:webHidden/>
               </w:rPr>
-              <w:instrText xml:space="preserve"> PAGEREF _Toc2537207 \h </w:instrText>
+              <w:instrText xml:space="preserve"> PAGEREF _Toc2554901 \h </w:instrText>
             </w:r>
             <w:r>
               <w:rPr>
@@ -979,13 +969,14 @@
             <w:tabs>
               <w:tab w:val="right" w:leader="dot" w:pos="9062"/>
             </w:tabs>
+            <w:spacing w:line="240" w:lineRule="auto"/>
             <w:rPr>
               <w:rFonts w:eastAsiaTheme="minorEastAsia"/>
               <w:noProof/>
               <w:lang w:eastAsia="de-DE"/>
             </w:rPr>
           </w:pPr>
-          <w:hyperlink w:anchor="_Toc2537208" w:history="1">
+          <w:hyperlink w:anchor="_Toc2554902" w:history="1">
             <w:r>
               <w:rPr>
                 <w:rStyle w:val="Hyperlink"/>
@@ -1012,7 +1003,7 @@
                 <w:noProof/>
                 <w:webHidden/>
               </w:rPr>
-              <w:instrText xml:space="preserve"> PAGEREF _Toc2537208 \h </w:instrText>
+              <w:instrText xml:space="preserve"> PAGEREF _Toc2554902 \h </w:instrText>
             </w:r>
             <w:r>
               <w:rPr>
@@ -1049,13 +1040,14 @@
             <w:tabs>
               <w:tab w:val="right" w:leader="dot" w:pos="9062"/>
             </w:tabs>
+            <w:spacing w:line="240" w:lineRule="auto"/>
             <w:rPr>
               <w:rFonts w:eastAsiaTheme="minorEastAsia"/>
               <w:noProof/>
               <w:lang w:eastAsia="de-DE"/>
             </w:rPr>
           </w:pPr>
-          <w:hyperlink w:anchor="_Toc2537209" w:history="1">
+          <w:hyperlink w:anchor="_Toc2554903" w:history="1">
             <w:r>
               <w:rPr>
                 <w:rStyle w:val="Hyperlink"/>
@@ -1082,7 +1074,7 @@
                 <w:noProof/>
                 <w:webHidden/>
               </w:rPr>
-              <w:instrText xml:space="preserve"> PAGEREF _Toc2537209 \h </w:instrText>
+              <w:instrText xml:space="preserve"> PAGEREF _Toc2554903 \h </w:instrText>
             </w:r>
             <w:r>
               <w:rPr>
@@ -1119,13 +1111,14 @@
             <w:tabs>
               <w:tab w:val="right" w:leader="dot" w:pos="9062"/>
             </w:tabs>
+            <w:spacing w:line="240" w:lineRule="auto"/>
             <w:rPr>
               <w:rFonts w:eastAsiaTheme="minorEastAsia"/>
               <w:noProof/>
               <w:lang w:eastAsia="de-DE"/>
             </w:rPr>
           </w:pPr>
-          <w:hyperlink w:anchor="_Toc2537210" w:history="1">
+          <w:hyperlink w:anchor="_Toc2554904" w:history="1">
             <w:r>
               <w:rPr>
                 <w:rStyle w:val="Hyperlink"/>
@@ -1152,7 +1145,7 @@
                 <w:noProof/>
                 <w:webHidden/>
               </w:rPr>
-              <w:instrText xml:space="preserve"> PAGEREF _Toc2537210 \h </w:instrText>
+              <w:instrText xml:space="preserve"> PAGEREF _Toc2554904 \h </w:instrText>
             </w:r>
             <w:r>
               <w:rPr>
@@ -1189,13 +1182,14 @@
             <w:tabs>
               <w:tab w:val="right" w:leader="dot" w:pos="9062"/>
             </w:tabs>
+            <w:spacing w:line="240" w:lineRule="auto"/>
             <w:rPr>
               <w:rFonts w:eastAsiaTheme="minorEastAsia"/>
               <w:noProof/>
               <w:lang w:eastAsia="de-DE"/>
             </w:rPr>
           </w:pPr>
-          <w:hyperlink w:anchor="_Toc2537211" w:history="1">
+          <w:hyperlink w:anchor="_Toc2554905" w:history="1">
             <w:r>
               <w:rPr>
                 <w:rStyle w:val="Hyperlink"/>
@@ -1222,7 +1216,7 @@
                 <w:noProof/>
                 <w:webHidden/>
               </w:rPr>
-              <w:instrText xml:space="preserve"> PAGEREF _Toc2537211 \h </w:instrText>
+              <w:instrText xml:space="preserve"> PAGEREF _Toc2554905 \h </w:instrText>
             </w:r>
             <w:r>
               <w:rPr>
@@ -1259,13 +1253,14 @@
             <w:tabs>
               <w:tab w:val="right" w:leader="dot" w:pos="9062"/>
             </w:tabs>
+            <w:spacing w:line="240" w:lineRule="auto"/>
             <w:rPr>
               <w:rFonts w:eastAsiaTheme="minorEastAsia"/>
               <w:noProof/>
               <w:lang w:eastAsia="de-DE"/>
             </w:rPr>
           </w:pPr>
-          <w:hyperlink w:anchor="_Toc2537212" w:history="1">
+          <w:hyperlink w:anchor="_Toc2554906" w:history="1">
             <w:r>
               <w:rPr>
                 <w:rStyle w:val="Hyperlink"/>
@@ -1292,7 +1287,7 @@
                 <w:noProof/>
                 <w:webHidden/>
               </w:rPr>
-              <w:instrText xml:space="preserve"> PAGEREF _Toc2537212 \h </w:instrText>
+              <w:instrText xml:space="preserve"> PAGEREF _Toc2554906 \h </w:instrText>
             </w:r>
             <w:r>
               <w:rPr>
@@ -1329,13 +1324,14 @@
             <w:tabs>
               <w:tab w:val="right" w:leader="dot" w:pos="9062"/>
             </w:tabs>
+            <w:spacing w:line="240" w:lineRule="auto"/>
             <w:rPr>
               <w:rFonts w:eastAsiaTheme="minorEastAsia"/>
               <w:noProof/>
               <w:lang w:eastAsia="de-DE"/>
             </w:rPr>
           </w:pPr>
-          <w:hyperlink w:anchor="_Toc2537213" w:history="1">
+          <w:hyperlink w:anchor="_Toc2554907" w:history="1">
             <w:r>
               <w:rPr>
                 <w:rStyle w:val="Hyperlink"/>
@@ -1362,7 +1358,7 @@
                 <w:noProof/>
                 <w:webHidden/>
               </w:rPr>
-              <w:instrText xml:space="preserve"> PAGEREF _Toc2537213 \h </w:instrText>
+              <w:instrText xml:space="preserve"> PAGEREF _Toc2554907 \h </w:instrText>
             </w:r>
             <w:r>
               <w:rPr>
@@ -1399,13 +1395,14 @@
             <w:tabs>
               <w:tab w:val="right" w:leader="dot" w:pos="9062"/>
             </w:tabs>
+            <w:spacing w:line="240" w:lineRule="auto"/>
             <w:rPr>
               <w:rFonts w:eastAsiaTheme="minorEastAsia"/>
               <w:noProof/>
               <w:lang w:eastAsia="de-DE"/>
             </w:rPr>
           </w:pPr>
-          <w:hyperlink w:anchor="_Toc2537214" w:history="1">
+          <w:hyperlink w:anchor="_Toc2554908" w:history="1">
             <w:r>
               <w:rPr>
                 <w:rStyle w:val="Hyperlink"/>
@@ -1432,7 +1429,7 @@
                 <w:noProof/>
                 <w:webHidden/>
               </w:rPr>
-              <w:instrText xml:space="preserve"> PAGEREF _Toc2537214 \h </w:instrText>
+              <w:instrText xml:space="preserve"> PAGEREF _Toc2554908 \h </w:instrText>
             </w:r>
             <w:r>
               <w:rPr>
@@ -1469,13 +1466,14 @@
             <w:tabs>
               <w:tab w:val="right" w:leader="dot" w:pos="9062"/>
             </w:tabs>
+            <w:spacing w:line="240" w:lineRule="auto"/>
             <w:rPr>
               <w:rFonts w:eastAsiaTheme="minorEastAsia"/>
               <w:noProof/>
               <w:lang w:eastAsia="de-DE"/>
             </w:rPr>
           </w:pPr>
-          <w:hyperlink w:anchor="_Toc2537215" w:history="1">
+          <w:hyperlink w:anchor="_Toc2554909" w:history="1">
             <w:r>
               <w:rPr>
                 <w:rStyle w:val="Hyperlink"/>
@@ -1502,7 +1500,7 @@
                 <w:noProof/>
                 <w:webHidden/>
               </w:rPr>
-              <w:instrText xml:space="preserve"> PAGEREF _Toc2537215 \h </w:instrText>
+              <w:instrText xml:space="preserve"> PAGEREF _Toc2554909 \h </w:instrText>
             </w:r>
             <w:r>
               <w:rPr>
@@ -1539,13 +1537,14 @@
             <w:tabs>
               <w:tab w:val="right" w:leader="dot" w:pos="9062"/>
             </w:tabs>
+            <w:spacing w:line="240" w:lineRule="auto"/>
             <w:rPr>
               <w:rFonts w:eastAsiaTheme="minorEastAsia"/>
               <w:noProof/>
               <w:lang w:eastAsia="de-DE"/>
             </w:rPr>
           </w:pPr>
-          <w:hyperlink w:anchor="_Toc2537216" w:history="1">
+          <w:hyperlink w:anchor="_Toc2554910" w:history="1">
             <w:r>
               <w:rPr>
                 <w:rStyle w:val="Hyperlink"/>
@@ -1572,7 +1571,78 @@
                 <w:noProof/>
                 <w:webHidden/>
               </w:rPr>
-              <w:instrText xml:space="preserve"> PAGEREF _Toc2537216 \h </w:instrText>
+              <w:instrText xml:space="preserve"> PAGEREF _Toc2554910 \h </w:instrText>
+            </w:r>
+            <w:r>
+              <w:rPr>
+                <w:noProof/>
+                <w:webHidden/>
+              </w:rPr>
+            </w:r>
+            <w:r>
+              <w:rPr>
+                <w:noProof/>
+                <w:webHidden/>
+              </w:rPr>
+              <w:fldChar w:fldCharType="separate"/>
+            </w:r>
+            <w:r>
+              <w:rPr>
+                <w:noProof/>
+                <w:webHidden/>
+              </w:rPr>
+              <w:t>8</w:t>
+            </w:r>
+            <w:r>
+              <w:rPr>
+                <w:noProof/>
+                <w:webHidden/>
+              </w:rPr>
+              <w:fldChar w:fldCharType="end"/>
+            </w:r>
+          </w:hyperlink>
+        </w:p>
+        <w:p>
+          <w:pPr>
+            <w:pStyle w:val="Verzeichnis2"/>
+            <w:tabs>
+              <w:tab w:val="right" w:leader="dot" w:pos="9062"/>
+            </w:tabs>
+            <w:spacing w:line="240" w:lineRule="auto"/>
+            <w:rPr>
+              <w:rFonts w:eastAsiaTheme="minorEastAsia"/>
+              <w:noProof/>
+              <w:lang w:eastAsia="de-DE"/>
+            </w:rPr>
+          </w:pPr>
+          <w:hyperlink w:anchor="_Toc2554911" w:history="1">
+            <w:r>
+              <w:rPr>
+                <w:rStyle w:val="Hyperlink"/>
+                <w:noProof/>
+              </w:rPr>
+              <w:t>Fehlerbehandlung? Fehlanzeige</w:t>
+            </w:r>
+            <w:r>
+              <w:rPr>
+                <w:noProof/>
+                <w:webHidden/>
+              </w:rPr>
+              <w:tab/>
+            </w:r>
+            <w:r>
+              <w:rPr>
+                <w:noProof/>
+                <w:webHidden/>
+              </w:rPr>
+              <w:fldChar w:fldCharType="begin"/>
+            </w:r>
+            <w:r>
+              <w:rPr>
+                <w:noProof/>
+                <w:webHidden/>
+              </w:rPr>
+              <w:instrText xml:space="preserve"> PAGEREF _Toc2554911 \h </w:instrText>
             </w:r>
             <w:r>
               <w:rPr>
@@ -1609,18 +1679,161 @@
             <w:tabs>
               <w:tab w:val="right" w:leader="dot" w:pos="9062"/>
             </w:tabs>
+            <w:spacing w:line="240" w:lineRule="auto"/>
             <w:rPr>
               <w:rFonts w:eastAsiaTheme="minorEastAsia"/>
               <w:noProof/>
               <w:lang w:eastAsia="de-DE"/>
             </w:rPr>
           </w:pPr>
-          <w:hyperlink w:anchor="_Toc2537217" w:history="1">
+          <w:hyperlink w:anchor="_Toc2554912" w:history="1">
             <w:r>
               <w:rPr>
                 <w:rStyle w:val="Hyperlink"/>
                 <w:noProof/>
               </w:rPr>
+              <w:t>Webseite und - Server</w:t>
+            </w:r>
+            <w:r>
+              <w:rPr>
+                <w:noProof/>
+                <w:webHidden/>
+              </w:rPr>
+              <w:tab/>
+            </w:r>
+            <w:r>
+              <w:rPr>
+                <w:noProof/>
+                <w:webHidden/>
+              </w:rPr>
+              <w:fldChar w:fldCharType="begin"/>
+            </w:r>
+            <w:r>
+              <w:rPr>
+                <w:noProof/>
+                <w:webHidden/>
+              </w:rPr>
+              <w:instrText xml:space="preserve"> PAGEREF _Toc2554912 \h </w:instrText>
+            </w:r>
+            <w:r>
+              <w:rPr>
+                <w:noProof/>
+                <w:webHidden/>
+              </w:rPr>
+            </w:r>
+            <w:r>
+              <w:rPr>
+                <w:noProof/>
+                <w:webHidden/>
+              </w:rPr>
+              <w:fldChar w:fldCharType="separate"/>
+            </w:r>
+            <w:r>
+              <w:rPr>
+                <w:noProof/>
+                <w:webHidden/>
+              </w:rPr>
+              <w:t>8</w:t>
+            </w:r>
+            <w:r>
+              <w:rPr>
+                <w:noProof/>
+                <w:webHidden/>
+              </w:rPr>
+              <w:fldChar w:fldCharType="end"/>
+            </w:r>
+          </w:hyperlink>
+        </w:p>
+        <w:p>
+          <w:pPr>
+            <w:pStyle w:val="Verzeichnis1"/>
+            <w:tabs>
+              <w:tab w:val="right" w:leader="dot" w:pos="9062"/>
+            </w:tabs>
+            <w:spacing w:line="240" w:lineRule="auto"/>
+            <w:rPr>
+              <w:rFonts w:eastAsiaTheme="minorEastAsia"/>
+              <w:noProof/>
+              <w:lang w:eastAsia="de-DE"/>
+            </w:rPr>
+          </w:pPr>
+          <w:hyperlink w:anchor="_Toc2554913" w:history="1">
+            <w:r>
+              <w:rPr>
+                <w:rStyle w:val="Hyperlink"/>
+                <w:noProof/>
+              </w:rPr>
+              <w:t>Installation</w:t>
+            </w:r>
+            <w:r>
+              <w:rPr>
+                <w:noProof/>
+                <w:webHidden/>
+              </w:rPr>
+              <w:tab/>
+            </w:r>
+            <w:r>
+              <w:rPr>
+                <w:noProof/>
+                <w:webHidden/>
+              </w:rPr>
+              <w:fldChar w:fldCharType="begin"/>
+            </w:r>
+            <w:r>
+              <w:rPr>
+                <w:noProof/>
+                <w:webHidden/>
+              </w:rPr>
+              <w:instrText xml:space="preserve"> PAGEREF _Toc2554913 \h </w:instrText>
+            </w:r>
+            <w:r>
+              <w:rPr>
+                <w:noProof/>
+                <w:webHidden/>
+              </w:rPr>
+            </w:r>
+            <w:r>
+              <w:rPr>
+                <w:noProof/>
+                <w:webHidden/>
+              </w:rPr>
+              <w:fldChar w:fldCharType="separate"/>
+            </w:r>
+            <w:r>
+              <w:rPr>
+                <w:noProof/>
+                <w:webHidden/>
+              </w:rPr>
+              <w:t>9</w:t>
+            </w:r>
+            <w:r>
+              <w:rPr>
+                <w:noProof/>
+                <w:webHidden/>
+              </w:rPr>
+              <w:fldChar w:fldCharType="end"/>
+            </w:r>
+          </w:hyperlink>
+        </w:p>
+        <w:p>
+          <w:pPr>
+            <w:pStyle w:val="Verzeichnis1"/>
+            <w:tabs>
+              <w:tab w:val="right" w:leader="dot" w:pos="9062"/>
+            </w:tabs>
+            <w:spacing w:line="240" w:lineRule="auto"/>
+            <w:rPr>
+              <w:rFonts w:eastAsiaTheme="minorEastAsia"/>
+              <w:noProof/>
+              <w:lang w:eastAsia="de-DE"/>
+            </w:rPr>
+          </w:pPr>
+          <w:hyperlink w:anchor="_Toc2554914" w:history="1">
+            <w:r>
+              <w:rPr>
+                <w:rStyle w:val="Hyperlink"/>
+                <w:noProof/>
+              </w:rPr>
               <w:t>Anhang</w:t>
             </w:r>
             <w:r>
@@ -1642,7 +1855,7 @@
                 <w:noProof/>
                 <w:webHidden/>
               </w:rPr>
-              <w:instrText xml:space="preserve"> PAGEREF _Toc2537217 \h </w:instrText>
+              <w:instrText xml:space="preserve"> PAGEREF _Toc2554914 \h </w:instrText>
             </w:r>
             <w:r>
               <w:rPr>
@@ -1679,13 +1892,14 @@
             <w:tabs>
               <w:tab w:val="right" w:leader="dot" w:pos="9062"/>
             </w:tabs>
+            <w:spacing w:line="240" w:lineRule="auto"/>
             <w:rPr>
               <w:rFonts w:eastAsiaTheme="minorEastAsia"/>
               <w:noProof/>
               <w:lang w:eastAsia="de-DE"/>
             </w:rPr>
           </w:pPr>
-          <w:hyperlink w:anchor="_Toc2537218" w:history="1">
+          <w:hyperlink w:anchor="_Toc2554915" w:history="1">
             <w:r>
               <w:rPr>
                 <w:rStyle w:val="Hyperlink"/>
@@ -1712,7 +1926,7 @@
                 <w:noProof/>
                 <w:webHidden/>
               </w:rPr>
-              <w:instrText xml:space="preserve"> PAGEREF _Toc2537218 \h </w:instrText>
+              <w:instrText xml:space="preserve"> PAGEREF _Toc2554915 \h </w:instrText>
             </w:r>
             <w:r>
               <w:rPr>
@@ -1749,13 +1963,14 @@
             <w:tabs>
               <w:tab w:val="right" w:leader="dot" w:pos="9062"/>
             </w:tabs>
+            <w:spacing w:line="240" w:lineRule="auto"/>
             <w:rPr>
               <w:rFonts w:eastAsiaTheme="minorEastAsia"/>
               <w:noProof/>
               <w:lang w:eastAsia="de-DE"/>
             </w:rPr>
           </w:pPr>
-          <w:hyperlink w:anchor="_Toc2537219" w:history="1">
+          <w:hyperlink w:anchor="_Toc2554916" w:history="1">
             <w:r>
               <w:rPr>
                 <w:rStyle w:val="Hyperlink"/>
@@ -1798,7 +2013,7 @@
                 <w:noProof/>
                 <w:webHidden/>
               </w:rPr>
-              <w:instrText xml:space="preserve"> PAGEREF _Toc2537219 \h </w:instrText>
+              <w:instrText xml:space="preserve"> PAGEREF _Toc2554916 \h </w:instrText>
             </w:r>
             <w:r>
               <w:rPr>
@@ -1835,13 +2050,14 @@
             <w:tabs>
               <w:tab w:val="right" w:leader="dot" w:pos="9062"/>
             </w:tabs>
+            <w:spacing w:line="240" w:lineRule="auto"/>
             <w:rPr>
               <w:rFonts w:eastAsiaTheme="minorEastAsia"/>
               <w:noProof/>
               <w:lang w:eastAsia="de-DE"/>
             </w:rPr>
           </w:pPr>
-          <w:hyperlink w:anchor="_Toc2537220" w:history="1">
+          <w:hyperlink w:anchor="_Toc2554917" w:history="1">
             <w:r>
               <w:rPr>
                 <w:rStyle w:val="Hyperlink"/>
@@ -1869,7 +2085,7 @@
                 <w:noProof/>
                 <w:webHidden/>
               </w:rPr>
-              <w:instrText xml:space="preserve"> PAGEREF _Toc2537220 \h </w:instrText>
+              <w:instrText xml:space="preserve"> PAGEREF _Toc2554917 \h </w:instrText>
             </w:r>
             <w:r>
               <w:rPr>
@@ -1901,6 +2117,80 @@
           </w:hyperlink>
         </w:p>
         <w:p>
+          <w:pPr>
+            <w:pStyle w:val="Verzeichnis2"/>
+            <w:tabs>
+              <w:tab w:val="right" w:leader="dot" w:pos="9062"/>
+            </w:tabs>
+            <w:spacing w:line="240" w:lineRule="auto"/>
+            <w:rPr>
+              <w:rFonts w:eastAsiaTheme="minorEastAsia"/>
+              <w:noProof/>
+              <w:lang w:eastAsia="de-DE"/>
+            </w:rPr>
+          </w:pPr>
+          <w:hyperlink w:anchor="_Toc2554918" w:history="1">
+            <w:r>
+              <w:rPr>
+                <w:rStyle w:val="Hyperlink"/>
+                <w:noProof/>
+              </w:rPr>
+              <w:t>Bilder</w:t>
+            </w:r>
+            <w:r>
+              <w:rPr>
+                <w:noProof/>
+                <w:webHidden/>
+              </w:rPr>
+              <w:tab/>
+            </w:r>
+            <w:r>
+              <w:rPr>
+                <w:noProof/>
+                <w:webHidden/>
+              </w:rPr>
+              <w:fldChar w:fldCharType="begin"/>
+            </w:r>
+            <w:r>
+              <w:rPr>
+                <w:noProof/>
+                <w:webHidden/>
+              </w:rPr>
+              <w:instrText xml:space="preserve"> PAGEREF _Toc2554918 \h </w:instrText>
+            </w:r>
+            <w:r>
+              <w:rPr>
+                <w:noProof/>
+                <w:webHidden/>
+              </w:rPr>
+            </w:r>
+            <w:r>
+              <w:rPr>
+                <w:noProof/>
+                <w:webHidden/>
+              </w:rPr>
+              <w:fldChar w:fldCharType="separate"/>
+            </w:r>
+            <w:r>
+              <w:rPr>
+                <w:noProof/>
+                <w:webHidden/>
+              </w:rPr>
+              <w:t>vii</w:t>
+            </w:r>
+            <w:r>
+              <w:rPr>
+                <w:noProof/>
+                <w:webHidden/>
+              </w:rPr>
+              <w:fldChar w:fldCharType="end"/>
+            </w:r>
+          </w:hyperlink>
+        </w:p>
+        <w:p>
+          <w:pPr>
+            <w:spacing w:line="240" w:lineRule="auto"/>
+          </w:pPr>
           <w:r>
             <w:fldChar w:fldCharType="end"/>
           </w:r>
@@ -1911,8 +2201,8 @@
       <w:pPr>
         <w:pStyle w:val="berschrift1"/>
         <w:sectPr>
-          <w:headerReference w:type="default" r:id="rId11"/>
-          <w:footerReference w:type="default" r:id="rId12"/>
+          <w:headerReference w:type="default" r:id="rId8"/>
+          <w:footerReference w:type="default" r:id="rId9"/>
           <w:pgSz w:w="11906" w:h="16838"/>
           <w:pgMar w:top="1417" w:right="1417" w:bottom="1134" w:left="1417" w:header="708" w:footer="708" w:gutter="0"/>
           <w:cols w:space="708"/>
@@ -1924,7 +2214,7 @@
       <w:pPr>
         <w:pStyle w:val="berschrift1"/>
       </w:pPr>
-      <w:bookmarkStart w:id="1" w:name="_Toc2537196"/>
+      <w:bookmarkStart w:id="0" w:name="_Toc2554890"/>
       <w:r>
         <w:rPr>
           <w:noProof/>
@@ -2097,95 +2387,95 @@
       <w:r>
         <w:t>Thema:</w:t>
       </w:r>
+      <w:bookmarkEnd w:id="0"/>
+    </w:p>
+    <w:p>
+      <w:pPr>
+        <w:pStyle w:val="berschrift1"/>
+      </w:pPr>
+      <w:bookmarkStart w:id="1" w:name="_Toc2554891"/>
+      <w:r>
+        <w:t>Motivation</w:t>
+      </w:r>
       <w:bookmarkEnd w:id="1"/>
     </w:p>
     <w:p>
       <w:pPr>
+        <w:jc w:val="both"/>
+      </w:pPr>
+      <w:r>
+        <w:t>Im Kontext des wissenschaftlichen Arbeitens, gerade bei VR-Projekten ist es oft notwendig, Probanden durch VR-Umgebungen zu leiten bzw. sie zu begleiten. Dies stellt eine Herausforderung dar, da das Ziel einer VR-Umgebung in der Regel ist, die Präsenz des Nutzers in der Umgebung zu maximieren. Entsprechend sind die beiden wichtigsten Sinne für effiziente Kommunikation, Sehen und Hören, durch das HMD blockiert (um möglichst hohe Präsenz zu erzeugen), und stehen nicht direkt als Kanal für Anleitungen zur Verfügung.</w:t>
+      </w:r>
+    </w:p>
+    <w:p>
+      <w:pPr>
+        <w:jc w:val="both"/>
+      </w:pPr>
+      <w:r>
+        <w:t>Abhilfe ist hier, mittels des Gerätes (PC, Laptop, …), auf dem die VR-Umgebung ausgeführt ist, „live“ in diese hinein zu sprechen, indem ein weiterer Audiokanal mit den Anweisungen des Anleitenden zur Verfügung gestellt wird. Da die technische Entwicklung immer mehr zu unabhängigen HMDs ohne Companion-PC geht, steht dieser Kanal in absehbarer Zukunft nicht mehr direkt zur Verfügung.</w:t>
+      </w:r>
+    </w:p>
+    <w:p>
+      <w:pPr>
+        <w:pStyle w:val="berschrift2"/>
+      </w:pPr>
+      <w:bookmarkStart w:id="2" w:name="_Toc2554892"/>
+      <w:r>
+        <w:t>Projektziel</w:t>
+      </w:r>
+      <w:bookmarkEnd w:id="2"/>
+    </w:p>
+    <w:p>
+      <w:pPr>
+        <w:jc w:val="both"/>
+      </w:pPr>
+      <w:r>
+        <w:t>Ziel dieses Projektes ist daher, prototypisch eine Möglichkeit zu schaffen, von außen Töne in eine VR-Umgebung einzubringen, die beispielsweise vor-aufgenommene Anweisungen sein können. Ich schließe an dieser Stelle das Einbringen von live-Audiosignalen (z.B. direkt aus dem Mikrofon) aus; dies muss Gegenstand weiterer Arbeiten sein.</w:t>
+      </w:r>
+    </w:p>
+    <w:p>
+      <w:pPr>
+        <w:jc w:val="both"/>
+      </w:pPr>
+      <w:r>
+        <w:t>Entwickelt werden soll ein einfach einzurichtendes optionales Feature, dass keinen großen zusätzlichen Programmieraufwand mit sich bringen darf. Ferner muss es eine Steuerungsmöglichkeit geben für die Audio-Sequenzen. Hierfür wird eine Webseite zur Verfügung gestellt, mit der ein Betreuer Audiodateien auswählen und in der VR-Umgebung abspielen kann.</w:t>
+      </w:r>
+    </w:p>
+    <w:p>
+      <w:pPr>
+        <w:pStyle w:val="berschrift2"/>
+      </w:pPr>
+      <w:bookmarkStart w:id="3" w:name="_Toc2554893"/>
+      <w:r>
+        <w:t>Bestandteile</w:t>
+      </w:r>
+      <w:bookmarkEnd w:id="3"/>
+    </w:p>
+    <w:p>
+      <w:pPr>
+        <w:jc w:val="both"/>
+      </w:pPr>
+      <w:r>
+        <w:t>Das Projekt besteht entsprechend aus zwei Bestandteilen: Eine Reihe von Assets, die der VR-Umgebung hinzugefügt werden müssen, sowie ein Webserver, der die Bedienoberfläche für die Betreuer hostet.</w:t>
+      </w:r>
+    </w:p>
+    <w:p>
+      <w:pPr>
+        <w:jc w:val="both"/>
+      </w:pPr>
+      <w:r>
+        <w:t>Als Demonstration für die im Projekt erarbeiteten Artefakte wird zudem eine simple Beispielanwendung zur Verfügung gestellt, mit der man die Interaktion ausprobieren kann. Diese Anwendung ist nicht als VR-Umgebung konzipiert, sondern eine einfache Szene mit einem Avatar, der aus der 3rd-Person-Perspektive betrachtet wird, und sich in der Nähe einer Audioquelle befindet. Diese Audioquelle spielt die Audiosequenzen ab, die der Betreuer hochlädt, und der Benutzer der Demoanwendung hört Töne.</w:t>
+      </w:r>
+    </w:p>
+    <w:p>
+      <w:pPr>
         <w:pStyle w:val="berschrift1"/>
       </w:pPr>
-      <w:bookmarkStart w:id="2" w:name="_Toc2537197"/>
-      <w:r>
-        <w:t>Motivation</w:t>
-      </w:r>
-      <w:bookmarkEnd w:id="2"/>
-    </w:p>
-    <w:p>
-      <w:pPr>
-        <w:jc w:val="both"/>
-      </w:pPr>
-      <w:r>
-        <w:t>Im Kontext des wissenschaftlichen Arbeitens, gerade bei VR-Projekten ist es oft notwendig, Probanden durch VR-Umgebungen zu leiten bzw. sie zu begleiten. Dies stellt eine Herausforderung dar, da das Ziel einer VR-Umgebung in der Regel ist, die Präsenz des Nutzers in der Umgebung zu maximieren. Entsprechend sind die beiden wichtigsten Sinne für effiziente Kommunikation, Sehen und Hören, durch das HMD blockiert (um möglichst hohe Präsenz zu erzeugen), und stehen nicht direkt als Kanal für Anleitungen zur Verfügung.</w:t>
-      </w:r>
-    </w:p>
-    <w:p>
-      <w:pPr>
-        <w:jc w:val="both"/>
-      </w:pPr>
-      <w:r>
-        <w:t>Abhilfe ist hier, mittels des Gerätes (PC, Laptop, …), auf dem die VR-Umgebung ausgeführt ist, „live“ in diese hinein zu sprechen, indem ein weiterer Audiokanal mit den Anweisungen des Anleitenden zur Verfügung gestellt wird. Da die technische Entwicklung immer mehr zu unabhängigen HMDs ohne Companion-PC geht, steht dieser Kanal in absehbarer Zukunft nicht mehr direkt zur Verfügung.</w:t>
-      </w:r>
-    </w:p>
-    <w:p>
-      <w:pPr>
-        <w:pStyle w:val="berschrift2"/>
-      </w:pPr>
-      <w:bookmarkStart w:id="3" w:name="_Toc2537198"/>
-      <w:r>
-        <w:t>Projektziel</w:t>
-      </w:r>
-      <w:bookmarkEnd w:id="3"/>
-    </w:p>
-    <w:p>
-      <w:pPr>
-        <w:jc w:val="both"/>
-      </w:pPr>
-      <w:r>
-        <w:t>Ziel dieses Projektes ist daher, prototypisch eine Möglichkeit zu schaffen, von außen Töne in eine VR-Umgebung einzubringen, die beispielsweise vor-aufgenommene Anweisungen sein können. Ich schließe an dieser Stelle das Einbringen von live-Audiosignalen (z.B. direkt aus dem Mikrofon) aus; dies muss Gegenstand weiterer Arbeiten sein.</w:t>
-      </w:r>
-    </w:p>
-    <w:p>
-      <w:pPr>
-        <w:jc w:val="both"/>
-      </w:pPr>
-      <w:r>
-        <w:t>Entwickelt werden soll ein einfach einzurichtendes optionales Feature, dass keinen großen zusätzlichen Programmieraufwand mit sich bringen darf. Ferner muss es eine Steuerungsmöglichkeit geben für die Audio-Sequenzen. Hierfür wird eine Webseite zur Verfügung gestellt, mit der ein Betreuer Audiodateien auswählen und in der VR-Umgebung abspielen kann.</w:t>
-      </w:r>
-    </w:p>
-    <w:p>
-      <w:pPr>
-        <w:pStyle w:val="berschrift2"/>
-      </w:pPr>
-      <w:bookmarkStart w:id="4" w:name="_Toc2537199"/>
-      <w:r>
-        <w:t>Bestandteile</w:t>
+      <w:bookmarkStart w:id="4" w:name="_Toc2554894"/>
+      <w:r>
+        <w:t>Technischer Unterbau</w:t>
       </w:r>
       <w:bookmarkEnd w:id="4"/>
-    </w:p>
-    <w:p>
-      <w:pPr>
-        <w:jc w:val="both"/>
-      </w:pPr>
-      <w:r>
-        <w:t>Das Projekt besteht entsprechend aus zwei Bestandteilen: Eine Reihe von Assets, die der VR-Umgebung hinzugefügt werden müssen, sowie ein Webserver, der die Bedienoberfläche für die Betreuer hostet.</w:t>
-      </w:r>
-    </w:p>
-    <w:p>
-      <w:pPr>
-        <w:jc w:val="both"/>
-      </w:pPr>
-      <w:r>
-        <w:t>Als Demonstration für die im Projekt erarbeiteten Artefakte wird zudem eine simple Beispielanwendung zur Verfügung gestellt, mit der man die Interaktion ausprobieren kann. Diese Anwendung ist nicht als VR-Umgebung konzipiert, sondern eine einfache Szene mit einem Avatar, der aus der 3rd-Person-Perspektive betrachtet wird, und sich in der Nähe einer Audioquelle befindet. Diese Audioquelle spielt die Audiosequenzen ab, die der Betreuer hochlädt, und der Benutzer der Demoanwendung hört Töne.</w:t>
-      </w:r>
-    </w:p>
-    <w:p>
-      <w:pPr>
-        <w:pStyle w:val="berschrift1"/>
-      </w:pPr>
-      <w:bookmarkStart w:id="5" w:name="_Toc2537200"/>
-      <w:r>
-        <w:t>Technischer Unterbau</w:t>
-      </w:r>
-      <w:bookmarkEnd w:id="5"/>
     </w:p>
     <w:p>
       <w:pPr>
@@ -2211,10 +2501,76 @@
       <w:pPr>
         <w:pStyle w:val="berschrift2"/>
       </w:pPr>
-      <w:bookmarkStart w:id="6" w:name="_Toc2537201"/>
+      <w:bookmarkStart w:id="5" w:name="_Toc2554895"/>
       <w:r>
         <w:t>Exkurs: IPC</w:t>
       </w:r>
+      <w:bookmarkEnd w:id="5"/>
+    </w:p>
+    <w:p>
+      <w:pPr>
+        <w:jc w:val="both"/>
+      </w:pPr>
+      <w:r>
+        <w:t xml:space="preserve">Für das Einbringen von Audiosignalen von außerhalb in eine Unity-Anwendung bieten sich mehrere Methoden an. Das letztendliche Ziel ist, den laufenden Anwendungsprozess dazu zu bringen, eine Audiodatei einzulesen und abzuspielen. Traditionell würde man direkte Botschaften an die Message Pump des Prozesses verwenden, beispielsweise Windows-Botschaften. Diese sind leider nicht weder plattform- noch geräteunabhängig. RPC-Mechanismen wie DCOM oder .net </w:t>
+      </w:r>
+      <w:proofErr w:type="spellStart"/>
+      <w:r>
+        <w:t>Remoting</w:t>
+      </w:r>
+      <w:proofErr w:type="spellEnd"/>
+      <w:r>
+        <w:t xml:space="preserve"> oder WCF wären eine weitere Variante, hierbei wäre zwar Geräteunabhängigkeit gegeben (eine Konsequenz aus der Motivation für das Projekt), allerding blieben wir nach wie vor plattformabhängig (da .net </w:t>
+      </w:r>
+      <w:proofErr w:type="spellStart"/>
+      <w:r>
+        <w:t>Remoting</w:t>
+      </w:r>
+      <w:proofErr w:type="spellEnd"/>
+      <w:r>
+        <w:t xml:space="preserve"> leider nicht in .net Core implementiert ist). </w:t>
+      </w:r>
+    </w:p>
+    <w:p>
+      <w:pPr>
+        <w:jc w:val="both"/>
+      </w:pPr>
+      <w:r>
+        <w:t xml:space="preserve">Für den einfachen Fall einer Anwendung, die auf externe Signale reagieren soll, verwende ich auch gern den </w:t>
+      </w:r>
+      <w:proofErr w:type="spellStart"/>
+      <w:r>
+        <w:t>Named</w:t>
+      </w:r>
+      <w:proofErr w:type="spellEnd"/>
+      <w:r>
+        <w:t xml:space="preserve"> Pipes -IPC-Mechanismus und mehrere Instanzen des Prozesses. Hierbei würde eine neue Instanz der Anwendung gestartet mit dem Parameter, der in unserem Fall die abzuspielende Audiodatei bezeichnet. Dieser neue Prozess prüft dann, ob auf dem System schon ein weiterer Prozess derselben Anwendung (der „Server“) läuft, und verbindet sich als Client an dessen </w:t>
+      </w:r>
+      <w:proofErr w:type="spellStart"/>
+      <w:r>
+        <w:t>Named</w:t>
+      </w:r>
+      <w:proofErr w:type="spellEnd"/>
+      <w:r>
+        <w:t xml:space="preserve"> Pipe, und gibt das korrekte Abspielen-Kommando. Zwar gibt es die Möglichkeit, auf die </w:t>
+      </w:r>
+      <w:proofErr w:type="spellStart"/>
+      <w:r>
+        <w:t>Named</w:t>
+      </w:r>
+      <w:proofErr w:type="spellEnd"/>
+      <w:r>
+        <w:t xml:space="preserve"> Pipes anderer Rechner zuzugreifen, allerdings ist die Plattformunabhängigkeit hierbei ebenfalls fraglich, sowie einige Aspekte der Robustheit (wie sichere ich meine Kommunikation ab) müssten selbst gelöst werden.</w:t>
+      </w:r>
+    </w:p>
+    <w:p>
+      <w:pPr>
+        <w:pStyle w:val="berschrift2"/>
+      </w:pPr>
+      <w:bookmarkStart w:id="6" w:name="_Toc2554896"/>
+      <w:r>
+        <w:t>Server</w:t>
+      </w:r>
       <w:bookmarkEnd w:id="6"/>
     </w:p>
     <w:p>
@@ -2222,23 +2578,7 @@
         <w:jc w:val="both"/>
       </w:pPr>
       <w:r>
-        <w:t xml:space="preserve">Für das Einbringen von Audiosignalen von außerhalb in eine Unity-Anwendung bieten sich mehrere Methoden an. Das letztendliche Ziel ist, den laufenden Anwendungsprozess dazu zu bringen, eine Audiodatei einzulesen und abzuspielen. Traditionell würde man direkte Botschaften an die Message Pump des Prozesses verwenden, beispielsweise Windows-Botschaften. Diese sind leider nicht weder plattform- noch geräteunabhängig. RPC-Mechanismen wie DCOM oder .net </w:t>
-      </w:r>
-      <w:proofErr w:type="spellStart"/>
-      <w:r>
-        <w:t>Remoting</w:t>
-      </w:r>
-      <w:proofErr w:type="spellEnd"/>
-      <w:r>
-        <w:t xml:space="preserve"> oder WCF wären eine weitere Variante, hierbei wäre zwar Geräteunabhängigkeit gegeben (eine Konsequenz aus der Motivation für das Projekt), allerding blieben wir nach wie vor plattformabhängig (da .net </w:t>
-      </w:r>
-      <w:proofErr w:type="spellStart"/>
-      <w:r>
-        <w:t>Remoting</w:t>
-      </w:r>
-      <w:proofErr w:type="spellEnd"/>
-      <w:r>
-        <w:t xml:space="preserve"> leider nicht in .net Core implementiert ist). </w:t>
+        <w:t>Da ferner die Aufgabenstellung selbst eine Webseite erfordert, bietet sich für die Implementierung ein Socket-basierter und damit plattform- und geräteunabhängiger Client-Server – Ansatz, hier für HTTP, direkt an. Dieser wurde auch für die Implementierung umgesetzt.</w:t>
       </w:r>
     </w:p>
     <w:p>
@@ -2246,40 +2586,16 @@
         <w:jc w:val="both"/>
       </w:pPr>
       <w:r>
-        <w:t xml:space="preserve">Für den einfachen Fall einer Anwendung, die auf externe Signale reagieren soll, verwende ich auch gern den </w:t>
-      </w:r>
-      <w:proofErr w:type="spellStart"/>
-      <w:r>
-        <w:t>Named</w:t>
-      </w:r>
-      <w:proofErr w:type="spellEnd"/>
-      <w:r>
-        <w:t xml:space="preserve"> Pipes -IPC-Mechanismus und mehrere Instanzen des Prozesses. Hierbei würde eine neue Instanz der Anwendung gestartet mit dem Parameter, der in unserem Fall die abzuspielende Audiodatei bezeichnet. Dieser neue Prozess prüft dann, ob auf dem System schon ein weiterer Prozess derselben Anwendung (der „Server“) läuft, und verbindet sich als Client an dessen </w:t>
-      </w:r>
-      <w:proofErr w:type="spellStart"/>
-      <w:r>
-        <w:t>Named</w:t>
-      </w:r>
-      <w:proofErr w:type="spellEnd"/>
-      <w:r>
-        <w:t xml:space="preserve"> Pipe, und gibt das korrekte Abspielen-Kommando. Zwar gibt es die Möglichkeit, auf die </w:t>
-      </w:r>
-      <w:proofErr w:type="spellStart"/>
-      <w:r>
-        <w:t>Named</w:t>
-      </w:r>
-      <w:proofErr w:type="spellEnd"/>
-      <w:r>
-        <w:t xml:space="preserve"> Pipes anderer Rechner zuzugreifen, allerdings ist die Plattformunabhängigkeit hierbei ebenfalls fraglich, sowie einige Aspekte der Robustheit (wie sichere ich meine Kommunikation ab) müssten selbst gelöst werden.</w:t>
+        <w:t>Das letztendlich erstellte Unity-Projekt sowie die Webseite zur Steuerung bilden die beiden Benutzerschnittstellen für die Audiosteuerungstechnik. Damit die Steuerung auf Prozess- und Maschinenebene von der VR-Anwendung unabhängig ist, wird die Webseite von einem eigenen Webserver-Prozess gehostet. Dieser dient gleichzeitig als Kommunikationszentrale.</w:t>
       </w:r>
     </w:p>
     <w:p>
       <w:pPr>
         <w:pStyle w:val="berschrift2"/>
       </w:pPr>
-      <w:bookmarkStart w:id="7" w:name="_Toc2537202"/>
-      <w:r>
-        <w:t>Server</w:t>
+      <w:bookmarkStart w:id="7" w:name="_Toc2554897"/>
+      <w:r>
+        <w:t>Kommunikation</w:t>
       </w:r>
       <w:bookmarkEnd w:id="7"/>
     </w:p>
@@ -2288,166 +2604,201 @@
         <w:jc w:val="both"/>
       </w:pPr>
       <w:r>
-        <w:t>Da ferner die Aufgabenstellung selbst eine Webseite erfordert, bietet sich für die Implementierung ein Socket-basierter und damit plattform- und geräteunabhängiger Client-Server – Ansatz, hier für HTTP, direkt an. Dieser wurde auch für die Implementierung umgesetzt.</w:t>
-      </w:r>
+        <w:t xml:space="preserve">Als konkretes Kommunikationsprotokoll für die Steuersignale habe ich </w:t>
+      </w:r>
+      <w:proofErr w:type="spellStart"/>
+      <w:r>
+        <w:t>SignalR</w:t>
+      </w:r>
+      <w:proofErr w:type="spellEnd"/>
+      <w:r>
+        <w:t xml:space="preserve"> gewählt – eine von Microsoft erstellte und inzwischen open source gestellte </w:t>
+      </w:r>
+      <w:r>
+        <w:t xml:space="preserve">Protokoll-Abstraktionsschicht </w:t>
+      </w:r>
+      <w:r>
+        <w:t>für die Echtzeitkommunikation von Webanwendungen</w:t>
+      </w:r>
+      <w:r>
+        <w:t>, für die es .net Implementierungen gibt</w:t>
+      </w:r>
+      <w:r>
+        <w:t xml:space="preserve">. Je nach Verfügbarkeit verwendet </w:t>
+      </w:r>
+      <w:proofErr w:type="spellStart"/>
+      <w:r>
+        <w:t>SignalR</w:t>
+      </w:r>
+      <w:proofErr w:type="spellEnd"/>
+      <w:r>
+        <w:t xml:space="preserve"> </w:t>
+      </w:r>
+      <w:proofErr w:type="spellStart"/>
+      <w:r>
+        <w:t>WebSockets</w:t>
+      </w:r>
+      <w:proofErr w:type="spellEnd"/>
+      <w:r>
+        <w:t xml:space="preserve">, Long Polling oder andere Möglichkeiten, auf Clientseite Nachrichten vom Server zu empfangen. Zudem bietet es </w:t>
+      </w:r>
+      <w:r>
+        <w:t>v</w:t>
+      </w:r>
+      <w:r>
+        <w:t xml:space="preserve">erschlüsselte Kommunikation, eindeutige Identifizierung der Endpunkte, Gruppenverwaltung mit Single-, Multi- sowie Broadcasts und die Möglichkeit, streng typisierte Nachrichten zu senden. Hierbei werden lebende Objekte serialisiert, transportiert, und auf der anderen Seite wieder </w:t>
+      </w:r>
+      <w:proofErr w:type="spellStart"/>
+      <w:r>
+        <w:t>deserialisiert</w:t>
+      </w:r>
+      <w:proofErr w:type="spellEnd"/>
+      <w:r>
+        <w:t xml:space="preserve"> und weiterverwendet. </w:t>
+      </w:r>
+      <w:r>
+        <w:t xml:space="preserve">Dies gilt auch für CLR-Objekte und </w:t>
+      </w:r>
+      <w:r>
+        <w:t xml:space="preserve">ermöglicht </w:t>
+      </w:r>
+      <w:r>
+        <w:t xml:space="preserve">so </w:t>
+      </w:r>
+      <w:r>
+        <w:t xml:space="preserve">effiziente Wiederverwendung auf </w:t>
+      </w:r>
+      <w:proofErr w:type="spellStart"/>
+      <w:r>
+        <w:t>Assemblyebene</w:t>
+      </w:r>
+      <w:proofErr w:type="spellEnd"/>
+      <w:r>
+        <w:t>.</w:t>
+      </w:r>
+    </w:p>
+    <w:p>
+      <w:pPr>
+        <w:pStyle w:val="berschrift2"/>
+      </w:pPr>
+      <w:bookmarkStart w:id="8" w:name="_Toc2554898"/>
+      <w:r>
+        <w:t>Webseite</w:t>
+      </w:r>
+      <w:bookmarkEnd w:id="8"/>
     </w:p>
     <w:p>
       <w:pPr>
         <w:jc w:val="both"/>
       </w:pPr>
       <w:r>
-        <w:t>Das letztendlich erstellte Unity-Projekt sowie die Webseite zur Steuerung bilden die beiden Benutzerschnittstellen für die Audiosteuerungstechnik. Damit die Steuerung auf Prozess- und Maschinenebene von der VR-Anwendung unabhängig ist, wird die Webseite von einem eigenen Webserver-Prozess gehostet. Dieser dient gleichzeitig als Kommunikationszentrale.</w:t>
+        <w:t xml:space="preserve">Um die Webseite darzustellen, habe ich mich für </w:t>
+      </w:r>
+      <w:r>
+        <w:t>das</w:t>
+      </w:r>
+      <w:r>
+        <w:t xml:space="preserve"> momentan in Entwicklung befindliche SPA-Framework</w:t>
+      </w:r>
+      <w:r>
+        <w:t xml:space="preserve"> </w:t>
+      </w:r>
+      <w:proofErr w:type="spellStart"/>
+      <w:r>
+        <w:t>Blazor</w:t>
+      </w:r>
+      <w:proofErr w:type="spellEnd"/>
+      <w:r>
+        <w:t xml:space="preserve"> entschieden, da ich sowieso mit diesem experimentieren wollte, und das Projekt dazu eine gute Gelegenheit bot. Hiermit wird ermöglicht, </w:t>
+      </w:r>
+      <w:r>
+        <w:t xml:space="preserve">weitgehend </w:t>
+      </w:r>
+      <w:r>
+        <w:t>ohne JavaScript Webentwicklung zu betreiben</w:t>
+      </w:r>
+      <w:r>
+        <w:t xml:space="preserve">, indem die erstellte Webanwendung als .net Assembly kompiliert und von der in </w:t>
+      </w:r>
+      <w:proofErr w:type="spellStart"/>
+      <w:r>
+        <w:t>WebAssembly</w:t>
+      </w:r>
+      <w:proofErr w:type="spellEnd"/>
+      <w:r>
+        <w:t xml:space="preserve"> ausgeführten Mono-Laufzeitumgebung im Browser geladen und ausgeführt wird.</w:t>
       </w:r>
     </w:p>
     <w:p>
       <w:pPr>
         <w:pStyle w:val="berschrift2"/>
       </w:pPr>
-      <w:bookmarkStart w:id="8" w:name="_Toc2537203"/>
-      <w:r>
-        <w:t>Kommunikation</w:t>
-      </w:r>
-      <w:bookmarkEnd w:id="8"/>
-    </w:p>
-    <w:p>
-      <w:pPr>
-        <w:jc w:val="both"/>
-      </w:pPr>
-      <w:r>
-        <w:t xml:space="preserve">Als konkretes Kommunikationsprotokoll für die Steuersignale habe ich </w:t>
-      </w:r>
-      <w:proofErr w:type="spellStart"/>
-      <w:r>
-        <w:t>SignalR</w:t>
-      </w:r>
-      <w:proofErr w:type="spellEnd"/>
-      <w:r>
-        <w:t xml:space="preserve"> gewählt – eine von Microsoft erstellte und inzwischen open source gestellte </w:t>
-      </w:r>
-      <w:r>
-        <w:t xml:space="preserve">Protokoll-Abstraktionsschicht </w:t>
-      </w:r>
-      <w:r>
-        <w:t>für die Echtzeitkommunikation von Webanwendungen</w:t>
-      </w:r>
-      <w:r>
-        <w:t>, für die es .net Implementierungen gibt</w:t>
-      </w:r>
-      <w:r>
-        <w:t xml:space="preserve">. Je nach Verfügbarkeit verwendet </w:t>
-      </w:r>
-      <w:proofErr w:type="spellStart"/>
-      <w:r>
-        <w:t>SignalR</w:t>
-      </w:r>
-      <w:proofErr w:type="spellEnd"/>
-      <w:r>
-        <w:t xml:space="preserve"> </w:t>
-      </w:r>
-      <w:proofErr w:type="spellStart"/>
-      <w:r>
-        <w:t>WebSockets</w:t>
-      </w:r>
-      <w:proofErr w:type="spellEnd"/>
-      <w:r>
-        <w:t xml:space="preserve">, Long Polling oder andere Möglichkeiten, auf Clientseite Nachrichten vom Server zu empfangen. Zudem bietet es </w:t>
-      </w:r>
-      <w:r>
-        <w:t>v</w:t>
-      </w:r>
-      <w:r>
-        <w:t xml:space="preserve">erschlüsselte Kommunikation, eindeutige Identifizierung der Endpunkte, Gruppenverwaltung mit Single-, Multi- sowie Broadcasts und die Möglichkeit, streng typisierte Nachrichten zu senden. Hierbei werden lebende Objekte serialisiert, transportiert, und auf der anderen Seite wieder </w:t>
-      </w:r>
-      <w:proofErr w:type="spellStart"/>
-      <w:r>
-        <w:t>deserialisiert</w:t>
-      </w:r>
-      <w:proofErr w:type="spellEnd"/>
-      <w:r>
-        <w:t xml:space="preserve"> und weiterverwendet. </w:t>
-      </w:r>
-      <w:r>
-        <w:t xml:space="preserve">Dies gilt auch für CLR-Objekte und </w:t>
-      </w:r>
-      <w:r>
-        <w:t xml:space="preserve">ermöglicht </w:t>
-      </w:r>
-      <w:r>
-        <w:t xml:space="preserve">so </w:t>
-      </w:r>
-      <w:r>
-        <w:t xml:space="preserve">effiziente Wiederverwendung auf </w:t>
-      </w:r>
-      <w:proofErr w:type="spellStart"/>
-      <w:r>
-        <w:t>Assemblyebene</w:t>
-      </w:r>
-      <w:proofErr w:type="spellEnd"/>
-      <w:r>
-        <w:t>.</w:t>
-      </w:r>
-    </w:p>
-    <w:p>
-      <w:pPr>
-        <w:pStyle w:val="berschrift2"/>
-      </w:pPr>
-      <w:bookmarkStart w:id="9" w:name="_Toc2537204"/>
-      <w:r>
-        <w:t>Webseite</w:t>
-      </w:r>
-      <w:bookmarkEnd w:id="9"/>
-    </w:p>
-    <w:p>
-      <w:pPr>
-        <w:jc w:val="both"/>
-      </w:pPr>
-      <w:r>
-        <w:t xml:space="preserve">Um die Webseite darzustellen, habe ich mich für </w:t>
-      </w:r>
-      <w:r>
-        <w:t>das</w:t>
-      </w:r>
-      <w:r>
-        <w:t xml:space="preserve"> momentan in Entwicklung befindliche SPA-Framework</w:t>
-      </w:r>
-      <w:r>
-        <w:t xml:space="preserve"> </w:t>
-      </w:r>
-      <w:proofErr w:type="spellStart"/>
-      <w:r>
-        <w:t>Blazor</w:t>
-      </w:r>
-      <w:proofErr w:type="spellEnd"/>
-      <w:r>
-        <w:t xml:space="preserve"> entschieden, da ich sowieso mit diesem experimentieren wollte, und das Projekt dazu eine gute Gelegenheit bot. Hiermit wird ermöglicht, </w:t>
-      </w:r>
-      <w:r>
-        <w:t xml:space="preserve">weitgehend </w:t>
-      </w:r>
-      <w:r>
-        <w:t>ohne JavaScript Webentwicklung zu betreiben</w:t>
-      </w:r>
-      <w:r>
-        <w:t xml:space="preserve">, indem die erstellte Webanwendung als .net Assembly kompiliert und von der in </w:t>
-      </w:r>
-      <w:proofErr w:type="spellStart"/>
-      <w:r>
-        <w:t>WebAssembly</w:t>
-      </w:r>
-      <w:proofErr w:type="spellEnd"/>
-      <w:r>
-        <w:t xml:space="preserve"> ausgeführten Mono-Laufzeitumgebung im Browser geladen und ausgeführt wird.</w:t>
-      </w:r>
-    </w:p>
-    <w:p>
-      <w:pPr>
-        <w:pStyle w:val="berschrift2"/>
-      </w:pPr>
-      <w:bookmarkStart w:id="10" w:name="_Toc2537205"/>
+      <w:bookmarkStart w:id="9" w:name="_Toc2554899"/>
       <w:r>
         <w:lastRenderedPageBreak/>
         <w:t>Architektur</w:t>
       </w:r>
+      <w:bookmarkEnd w:id="9"/>
+    </w:p>
+    <w:p>
+      <w:pPr>
+        <w:jc w:val="both"/>
+      </w:pPr>
+      <w:r>
+        <w:t xml:space="preserve">Die Webseite sowie der Unity-Client verbinden sich als Clients mit dem </w:t>
+      </w:r>
+      <w:proofErr w:type="spellStart"/>
+      <w:r>
+        <w:t>SignalR</w:t>
+      </w:r>
+      <w:proofErr w:type="spellEnd"/>
+      <w:r>
+        <w:t xml:space="preserve">-Hub, der serverseitigen Kommunikationszentrale. Sie können daraufhin Nachrichten an den Hub senden und von diesem empfangen. </w:t>
+      </w:r>
+      <w:r>
+        <w:t xml:space="preserve">Für den Zweck dieses Projektes genügt es, einfache Prüfungen in den Hub einzubauen und diesen ansonsten als </w:t>
+      </w:r>
+      <w:proofErr w:type="spellStart"/>
+      <w:r>
+        <w:t>Broadcaster</w:t>
+      </w:r>
+      <w:proofErr w:type="spellEnd"/>
+      <w:r>
+        <w:t xml:space="preserve"> fungieren zu lassen, und die Nachrichten, die von dem jeweiligen Client nicht verstanden werden, einfach zu ignorieren. Um ein fertiges Produkt zu bauen, sollte der Server natürlich nur den Clients Nachrichten senden, die die entsprechende Verarbeitungsrolle innehaben. Sprich Audiosteuerungsnachrichten nur an den Unity-Client weiterleiten und Kontrollnachrichten nur von der Webseite akzeptieren.</w:t>
+      </w:r>
+    </w:p>
+    <w:p>
+      <w:pPr>
+        <w:jc w:val="both"/>
+      </w:pPr>
+      <w:r>
+        <w:t xml:space="preserve">Die serverseitige Modellierung von Zustand ist für dieses Projekt </w:t>
+      </w:r>
+      <w:proofErr w:type="spellStart"/>
+      <w:r>
+        <w:t>ebensowenig</w:t>
+      </w:r>
+      <w:proofErr w:type="spellEnd"/>
+      <w:r>
+        <w:t xml:space="preserve"> notwendig, denn es soll zunächst ein einzelner Unity-Client gesteuert werden, und wir können davon ausgehen, dass ein gesendeter Befehl zu korrektem Verhalten des Unity-Clients führt (bzw. das testen), sodass die für den Befehl ausgeführte Änderung in der GUI der Webseite dem Zustand des Unity-Clients entspricht.</w:t>
+      </w:r>
+    </w:p>
+    <w:p>
+      <w:pPr>
+        <w:jc w:val="both"/>
+      </w:pPr>
+      <w:r>
+        <w:t>Solange es nur eine Steuerungswebseite gibt, gilt dies auch, wenn man mehrere Unity-Clients steuert; somit ermöglicht unser Ansatz schon mal rudimentäre Multiplayer-Funktionalität, z.B. ein gemeinsames VR-Erlebnis, dass dennoch dynamisch von außen kontrolliert werden kann, zumindest was die Soundkulisse angeht.</w:t>
+      </w:r>
+    </w:p>
+    <w:p>
+      <w:pPr>
+        <w:pStyle w:val="berschrift1"/>
+      </w:pPr>
+      <w:bookmarkStart w:id="10" w:name="_Toc2554900"/>
+      <w:r>
+        <w:t>Nicht nur Töne…</w:t>
+      </w:r>
       <w:bookmarkEnd w:id="10"/>
     </w:p>
     <w:p>
@@ -2455,26 +2806,21 @@
         <w:jc w:val="both"/>
       </w:pPr>
       <w:r>
-        <w:t xml:space="preserve">Die Webseite sowie der Unity-Client verbinden sich als Clients mit dem </w:t>
-      </w:r>
-      <w:proofErr w:type="spellStart"/>
-      <w:r>
-        <w:t>SignalR</w:t>
-      </w:r>
-      <w:proofErr w:type="spellEnd"/>
-      <w:r>
-        <w:t xml:space="preserve">-Hub, der serverseitigen Kommunikationszentrale. Sie können daraufhin Nachrichten an den Hub senden und von diesem empfangen. </w:t>
-      </w:r>
-      <w:r>
-        <w:t xml:space="preserve">Für den Zweck dieses Projektes genügt es, einfache Prüfungen in den Hub einzubauen und diesen ansonsten als </w:t>
-      </w:r>
-      <w:proofErr w:type="spellStart"/>
-      <w:r>
-        <w:t>Broadcaster</w:t>
-      </w:r>
-      <w:proofErr w:type="spellEnd"/>
-      <w:r>
-        <w:t xml:space="preserve"> fungieren zu lassen, und die Nachrichten, die von dem jeweiligen Client nicht verstanden werden, einfach zu ignorieren. Um ein fertiges Produkt zu bauen, sollte der Server natürlich nur den Clients Nachrichten senden, die die entsprechende Verarbeitungsrolle innehaben. Sprich Audiosteuerungsnachrichten nur an den Unity-Client weiterleiten und Kontrollnachrichten nur von der Webseite akzeptieren.</w:t>
+        <w:t>Und a</w:t>
+      </w:r>
+      <w:r>
+        <w:t>n dieser Stelle stellt sich heraus, dass der Mechanismus nicht nur in der Lage ist, Audio-</w:t>
+      </w:r>
+      <w:r>
+        <w:t xml:space="preserve">Kommandos („Lade Datei xxx, mute, </w:t>
+      </w:r>
+      <w:proofErr w:type="spellStart"/>
+      <w:r>
+        <w:t>stop</w:t>
+      </w:r>
+      <w:proofErr w:type="spellEnd"/>
+      <w:r>
+        <w:t>, …) zu senden, sondern ganz allgemein beliebige Befehle.</w:t>
       </w:r>
     </w:p>
     <w:p>
@@ -2482,15 +2828,7 @@
         <w:jc w:val="both"/>
       </w:pPr>
       <w:r>
-        <w:t xml:space="preserve">Die serverseitige Modellierung von Zustand ist für dieses Projekt </w:t>
-      </w:r>
-      <w:proofErr w:type="spellStart"/>
-      <w:r>
-        <w:t>ebensowenig</w:t>
-      </w:r>
-      <w:proofErr w:type="spellEnd"/>
-      <w:r>
-        <w:t xml:space="preserve"> notwendig, denn es soll zunächst ein einzelner Unity-Client gesteuert werden, und wir können davon ausgehen, dass ein gesendeter Befehl zu korrektem Verhalten des Unity-Clients führt (bzw. das testen), sodass die für den Befehl ausgeführte Änderung in der GUI der Webseite dem Zustand des Unity-Clients entspricht.</w:t>
+        <w:t>Wir bekommen quasi eine Fernsteuerungsmöglichkeit für nahezu beliebige Aspekte einer laufenden Unity-Anwendung, vorausgesetzt, die entsprechenden Anbindungen sind korrekt konfiguriert.</w:t>
       </w:r>
     </w:p>
     <w:p>
@@ -2498,77 +2836,29 @@
         <w:jc w:val="both"/>
       </w:pPr>
       <w:r>
-        <w:t>Solange es nur eine Steuerungswebseite gibt, gilt dies auch, wenn man mehrere Unity-Clients steuert; somit ermöglicht unser Ansatz schon mal rudimentäre Multiplayer-Funktionalität, z.B. ein gemeinsames VR-Erlebnis, dass dennoch dynamisch von außen kontrolliert werden kann, zumindest was die Soundkulisse angeht.</w:t>
-      </w:r>
-    </w:p>
-    <w:p>
-      <w:pPr>
-        <w:pStyle w:val="berschrift1"/>
-      </w:pPr>
-      <w:bookmarkStart w:id="11" w:name="_Toc2537206"/>
-      <w:r>
-        <w:t>Nicht nur Töne…</w:t>
+        <w:t xml:space="preserve">Um dies vorzuführen, habe ich die Demoanwendung sowie die </w:t>
+      </w:r>
+      <w:proofErr w:type="spellStart"/>
+      <w:r>
+        <w:t>unity</w:t>
+      </w:r>
+      <w:proofErr w:type="spellEnd"/>
+      <w:r>
+        <w:t xml:space="preserve">-Assets und die Webseite auf </w:t>
+      </w:r>
+      <w:r>
+        <w:t>drei steuerbare Aspekte erweitert: Farbauswahl, Animationsauswahl sowie - wie gefordert - Audioauswahl.</w:t>
+      </w:r>
+    </w:p>
+    <w:p>
+      <w:pPr>
+        <w:pStyle w:val="berschrift2"/>
+      </w:pPr>
+      <w:bookmarkStart w:id="11" w:name="_Toc2554901"/>
+      <w:r>
+        <w:t>Befehle geben…</w:t>
       </w:r>
       <w:bookmarkEnd w:id="11"/>
-    </w:p>
-    <w:p>
-      <w:pPr>
-        <w:jc w:val="both"/>
-      </w:pPr>
-      <w:r>
-        <w:t>Und a</w:t>
-      </w:r>
-      <w:r>
-        <w:t>n dieser Stelle stellt sich heraus, dass der Mechanismus nicht nur in der Lage ist, Audio-</w:t>
-      </w:r>
-      <w:r>
-        <w:t xml:space="preserve">Kommandos („Lade Datei xxx, mute, </w:t>
-      </w:r>
-      <w:proofErr w:type="spellStart"/>
-      <w:r>
-        <w:t>stop</w:t>
-      </w:r>
-      <w:proofErr w:type="spellEnd"/>
-      <w:r>
-        <w:t>, …) zu senden, sondern ganz allgemein beliebige Befehle.</w:t>
-      </w:r>
-    </w:p>
-    <w:p>
-      <w:pPr>
-        <w:jc w:val="both"/>
-      </w:pPr>
-      <w:r>
-        <w:t>Wir bekommen quasi eine Fernsteuerungsmöglichkeit für nahezu beliebige Aspekte einer laufenden Unity-Anwendung, vorausgesetzt, die entsprechenden Anbindungen sind korrekt konfiguriert.</w:t>
-      </w:r>
-    </w:p>
-    <w:p>
-      <w:pPr>
-        <w:jc w:val="both"/>
-      </w:pPr>
-      <w:r>
-        <w:t xml:space="preserve">Um dies vorzuführen, habe ich die Demoanwendung sowie die </w:t>
-      </w:r>
-      <w:proofErr w:type="spellStart"/>
-      <w:r>
-        <w:t>unity</w:t>
-      </w:r>
-      <w:proofErr w:type="spellEnd"/>
-      <w:r>
-        <w:t xml:space="preserve">-Assets und die Webseite auf </w:t>
-      </w:r>
-      <w:r>
-        <w:t>drei steuerbare Aspekte erweitert: Farbauswahl, Animationsauswahl sowie - wie gefordert - Audioauswahl.</w:t>
-      </w:r>
-    </w:p>
-    <w:p>
-      <w:pPr>
-        <w:pStyle w:val="berschrift2"/>
-      </w:pPr>
-      <w:bookmarkStart w:id="12" w:name="_Toc2537207"/>
-      <w:r>
-        <w:t>Befehle geben…</w:t>
-      </w:r>
-      <w:bookmarkEnd w:id="12"/>
     </w:p>
     <w:p>
       <w:pPr>
@@ -2845,10 +3135,92 @@
       <w:pPr>
         <w:pStyle w:val="berschrift2"/>
       </w:pPr>
-      <w:bookmarkStart w:id="13" w:name="_Toc2537208"/>
+      <w:bookmarkStart w:id="12" w:name="_Toc2554902"/>
       <w:r>
         <w:t>Farbauswahl</w:t>
       </w:r>
+      <w:bookmarkEnd w:id="12"/>
+    </w:p>
+    <w:p>
+      <w:pPr>
+        <w:jc w:val="both"/>
+      </w:pPr>
+      <w:r>
+        <w:t xml:space="preserve">Hierbei wird einem </w:t>
+      </w:r>
+      <w:proofErr w:type="spellStart"/>
+      <w:r>
+        <w:t>unity</w:t>
+      </w:r>
+      <w:proofErr w:type="spellEnd"/>
+      <w:r>
+        <w:t xml:space="preserve">-Renderer eine neue Farbe zugewiesen. Diese kann als </w:t>
+      </w:r>
+      <w:proofErr w:type="spellStart"/>
+      <w:r>
+        <w:t>html</w:t>
+      </w:r>
+      <w:proofErr w:type="spellEnd"/>
+      <w:r>
+        <w:t>-Farbwert #</w:t>
+      </w:r>
+      <w:proofErr w:type="spellStart"/>
+      <w:r>
+        <w:t>rrggbb</w:t>
+      </w:r>
+      <w:proofErr w:type="spellEnd"/>
+      <w:r>
+        <w:t xml:space="preserve"> sowie als </w:t>
+      </w:r>
+      <w:proofErr w:type="spellStart"/>
+      <w:r>
+        <w:t>Farbname</w:t>
+      </w:r>
+      <w:proofErr w:type="spellEnd"/>
+      <w:r>
+        <w:t xml:space="preserve"> übergeben werden. Dies ist der simpelste Befehl, den ich auch zuerst implementiert hatte. Außer dem Herausparsen der Farbe aus dem Nachrichteninhalt gibt es hier wenig </w:t>
+      </w:r>
+      <w:proofErr w:type="gramStart"/>
+      <w:r>
+        <w:t>interessantes</w:t>
+      </w:r>
+      <w:proofErr w:type="gramEnd"/>
+      <w:r>
+        <w:t xml:space="preserve"> zu sehen. Für die Webseite verwende ich ein </w:t>
+      </w:r>
+      <w:proofErr w:type="spellStart"/>
+      <w:r>
+        <w:t>html</w:t>
+      </w:r>
+      <w:proofErr w:type="spellEnd"/>
+      <w:r>
+        <w:t xml:space="preserve"> input-Element vom Typ </w:t>
+      </w:r>
+      <w:proofErr w:type="spellStart"/>
+      <w:r>
+        <w:t>color</w:t>
+      </w:r>
+      <w:proofErr w:type="spellEnd"/>
+      <w:r>
+        <w:t>, dessen Wert gebunden ist und bei Änderung zu einer Nachricht führt.</w:t>
+      </w:r>
+    </w:p>
+    <w:p>
+      <w:pPr>
+        <w:jc w:val="both"/>
+      </w:pPr>
+      <w:r>
+        <w:t>In der Demoanwendung ist die Farbauswahl auf den Würfel gebunden.</w:t>
+      </w:r>
+    </w:p>
+    <w:p>
+      <w:pPr>
+        <w:pStyle w:val="berschrift2"/>
+      </w:pPr>
+      <w:bookmarkStart w:id="13" w:name="_Toc2554903"/>
+      <w:r>
+        <w:t>Animationsauswahl</w:t>
+      </w:r>
       <w:bookmarkEnd w:id="13"/>
     </w:p>
     <w:p>
@@ -2856,7 +3228,7 @@
         <w:jc w:val="both"/>
       </w:pPr>
       <w:r>
-        <w:t xml:space="preserve">Hierbei wird einem </w:t>
+        <w:t xml:space="preserve">Hierbei spielt ein </w:t>
       </w:r>
       <w:proofErr w:type="spellStart"/>
       <w:r>
@@ -2864,7 +3236,10 @@
       </w:r>
       <w:proofErr w:type="spellEnd"/>
       <w:r>
-        <w:t xml:space="preserve">-Renderer eine neue Farbe zugewiesen. Diese kann als </w:t>
+        <w:t>-Animator eine Animation ab</w:t>
+      </w:r>
+      <w:r>
+        <w:t xml:space="preserve">. Dies entspricht dem Wechsel des Animators in einen anderen Zustand, dessen Namen der Name der Animation ist. Hier ist klar, dass man dem Anwender der Webseite eine Liste der möglichen Animationen zur Verfügung stellen muss, diese wird über ein </w:t>
       </w:r>
       <w:proofErr w:type="spellStart"/>
       <w:r>
@@ -2872,47 +3247,39 @@
       </w:r>
       <w:proofErr w:type="spellEnd"/>
       <w:r>
-        <w:t>-Farbwert #</w:t>
-      </w:r>
-      <w:proofErr w:type="spellStart"/>
-      <w:r>
-        <w:t>rrggbb</w:t>
-      </w:r>
-      <w:proofErr w:type="spellEnd"/>
-      <w:r>
-        <w:t xml:space="preserve"> sowie als </w:t>
-      </w:r>
-      <w:proofErr w:type="spellStart"/>
-      <w:r>
-        <w:t>Farbname</w:t>
-      </w:r>
-      <w:proofErr w:type="spellEnd"/>
-      <w:r>
-        <w:t xml:space="preserve"> übergeben werden. Dies ist der simpelste Befehl, den ich auch zuerst implementiert hatte. Außer dem Herausparsen der Farbe aus dem Nachrichteninhalt gibt es hier wenig </w:t>
-      </w:r>
-      <w:proofErr w:type="gramStart"/>
-      <w:r>
-        <w:t>interessantes</w:t>
-      </w:r>
-      <w:proofErr w:type="gramEnd"/>
-      <w:r>
-        <w:t xml:space="preserve"> zu sehen. Für die Webseite verwende ich ein </w:t>
-      </w:r>
-      <w:proofErr w:type="spellStart"/>
-      <w:r>
-        <w:t>html</w:t>
-      </w:r>
-      <w:proofErr w:type="spellEnd"/>
-      <w:r>
-        <w:t xml:space="preserve"> input-Element vom Typ </w:t>
-      </w:r>
-      <w:proofErr w:type="spellStart"/>
-      <w:r>
-        <w:t>color</w:t>
-      </w:r>
-      <w:proofErr w:type="spellEnd"/>
-      <w:r>
-        <w:t>, dessen Wert gebunden ist und bei Änderung zu einer Nachricht führt.</w:t>
+        <w:t xml:space="preserve"> </w:t>
+      </w:r>
+      <w:proofErr w:type="spellStart"/>
+      <w:r>
+        <w:t>select</w:t>
+      </w:r>
+      <w:proofErr w:type="spellEnd"/>
+      <w:r>
+        <w:t xml:space="preserve"> und dessen </w:t>
+      </w:r>
+      <w:proofErr w:type="spellStart"/>
+      <w:r>
+        <w:t>option</w:t>
+      </w:r>
+      <w:proofErr w:type="spellEnd"/>
+      <w:r>
+        <w:t xml:space="preserve">-Elemente dargestellt und ausgewählt. Allerdings müssen die möglichen Animationen auch zur Webseite übermittelt werden. Dafür habe ich eine </w:t>
+      </w:r>
+      <w:proofErr w:type="spellStart"/>
+      <w:r>
+        <w:t>AddAnimations</w:t>
+      </w:r>
+      <w:proofErr w:type="spellEnd"/>
+      <w:r>
+        <w:t xml:space="preserve">-Nachricht implementiert, mit der unsere Kommunikation nicht mehr unidirektional ist. Diese wird im Zuge der Initialisierung der Objekte an den Server gesendet, und landet via Broadcast natürlich auch beim webseiten-Client. Hier wird sie geparst und die </w:t>
+      </w:r>
+      <w:proofErr w:type="spellStart"/>
+      <w:r>
+        <w:t>option</w:t>
+      </w:r>
+      <w:proofErr w:type="spellEnd"/>
+      <w:r>
+        <w:t>-Elemente angelegt.</w:t>
       </w:r>
     </w:p>
     <w:p>
@@ -2920,111 +3287,34 @@
         <w:jc w:val="both"/>
       </w:pPr>
       <w:r>
-        <w:t>In der Demoanwendung ist die Farbauswahl auf den Würfel gebunden.</w:t>
+        <w:t xml:space="preserve">In der Demoanwendung verwendet ich einen aus dem Asset Store importierten </w:t>
+      </w:r>
+      <w:proofErr w:type="spellStart"/>
+      <w:r>
+        <w:t>avatar</w:t>
+      </w:r>
+      <w:proofErr w:type="spellEnd"/>
+      <w:r>
+        <w:t>, „</w:t>
+      </w:r>
+      <w:proofErr w:type="spellStart"/>
+      <w:r>
+        <w:t>UnityChan</w:t>
+      </w:r>
+      <w:proofErr w:type="spellEnd"/>
+      <w:r>
+        <w:t>“, dessen Animator angebunden wird.</w:t>
       </w:r>
     </w:p>
     <w:p>
       <w:pPr>
         <w:pStyle w:val="berschrift2"/>
       </w:pPr>
-      <w:bookmarkStart w:id="14" w:name="_Toc2537209"/>
-      <w:r>
-        <w:t>Animationsauswahl</w:t>
+      <w:bookmarkStart w:id="14" w:name="_Toc2554904"/>
+      <w:r>
+        <w:t>Audioauswahl</w:t>
       </w:r>
       <w:bookmarkEnd w:id="14"/>
-    </w:p>
-    <w:p>
-      <w:pPr>
-        <w:jc w:val="both"/>
-      </w:pPr>
-      <w:r>
-        <w:t xml:space="preserve">Hierbei spielt ein </w:t>
-      </w:r>
-      <w:proofErr w:type="spellStart"/>
-      <w:r>
-        <w:t>unity</w:t>
-      </w:r>
-      <w:proofErr w:type="spellEnd"/>
-      <w:r>
-        <w:t>-Animator eine Animation ab</w:t>
-      </w:r>
-      <w:r>
-        <w:t xml:space="preserve">. Dies entspricht dem Wechsel des Animators in einen anderen Zustand, dessen Namen der Name der Animation ist. Hier ist klar, dass man dem Anwender der Webseite eine Liste der möglichen Animationen zur Verfügung stellen muss, diese wird über ein </w:t>
-      </w:r>
-      <w:proofErr w:type="spellStart"/>
-      <w:r>
-        <w:t>html</w:t>
-      </w:r>
-      <w:proofErr w:type="spellEnd"/>
-      <w:r>
-        <w:t xml:space="preserve"> </w:t>
-      </w:r>
-      <w:proofErr w:type="spellStart"/>
-      <w:r>
-        <w:t>select</w:t>
-      </w:r>
-      <w:proofErr w:type="spellEnd"/>
-      <w:r>
-        <w:t xml:space="preserve"> und dessen </w:t>
-      </w:r>
-      <w:proofErr w:type="spellStart"/>
-      <w:r>
-        <w:t>option</w:t>
-      </w:r>
-      <w:proofErr w:type="spellEnd"/>
-      <w:r>
-        <w:t xml:space="preserve">-Elemente dargestellt und ausgewählt. Allerdings müssen die möglichen Animationen auch zur Webseite übermittelt werden. Dafür habe ich eine </w:t>
-      </w:r>
-      <w:proofErr w:type="spellStart"/>
-      <w:r>
-        <w:t>AddAnimations</w:t>
-      </w:r>
-      <w:proofErr w:type="spellEnd"/>
-      <w:r>
-        <w:t xml:space="preserve">-Nachricht implementiert, mit der unsere Kommunikation nicht mehr unidirektional ist. Diese wird im Zuge der Initialisierung der Objekte an den Server gesendet, und landet via Broadcast natürlich auch beim webseiten-Client. Hier wird sie geparst und die </w:t>
-      </w:r>
-      <w:proofErr w:type="spellStart"/>
-      <w:r>
-        <w:t>option</w:t>
-      </w:r>
-      <w:proofErr w:type="spellEnd"/>
-      <w:r>
-        <w:t>-Elemente angelegt.</w:t>
-      </w:r>
-    </w:p>
-    <w:p>
-      <w:pPr>
-        <w:jc w:val="both"/>
-      </w:pPr>
-      <w:r>
-        <w:t xml:space="preserve">In der Demoanwendung verwendet ich einen aus dem Asset Store importierten </w:t>
-      </w:r>
-      <w:proofErr w:type="spellStart"/>
-      <w:r>
-        <w:t>avatar</w:t>
-      </w:r>
-      <w:proofErr w:type="spellEnd"/>
-      <w:r>
-        <w:t>, „</w:t>
-      </w:r>
-      <w:proofErr w:type="spellStart"/>
-      <w:r>
-        <w:t>UnityChan</w:t>
-      </w:r>
-      <w:proofErr w:type="spellEnd"/>
-      <w:r>
-        <w:t>“, dessen Animator angebunden wird.</w:t>
-      </w:r>
-    </w:p>
-    <w:p>
-      <w:pPr>
-        <w:pStyle w:val="berschrift2"/>
-      </w:pPr>
-      <w:bookmarkStart w:id="15" w:name="_Toc2537210"/>
-      <w:r>
-        <w:t>Audioauswahl</w:t>
-      </w:r>
-      <w:bookmarkEnd w:id="15"/>
     </w:p>
     <w:p>
       <w:pPr>
@@ -3783,21 +4073,134 @@
       <w:pPr>
         <w:pStyle w:val="berschrift1"/>
       </w:pPr>
-      <w:bookmarkStart w:id="16" w:name="_Toc2537211"/>
+      <w:bookmarkStart w:id="15" w:name="_Toc2554905"/>
       <w:r>
         <w:t>Unity-Assets</w:t>
       </w:r>
+      <w:bookmarkEnd w:id="15"/>
+    </w:p>
+    <w:p>
+      <w:pPr>
+        <w:jc w:val="both"/>
+      </w:pPr>
+      <w:r>
+        <w:t xml:space="preserve">Nachdem bei den Erläuterungen der Befehle schon die grundsätzlichen Vorgehensweisen für die Ausführung der einzelnen Kommandos dargestellt wurden, gehe ich </w:t>
+      </w:r>
+      <w:r>
+        <w:t>jetzt auf die Architektur der Unity-Komponenten ein. Diese wurde mit dem Augenmerk auf möglichst geringen Umfang für notwendige Anpassungen und Erweiterungen entworfen.</w:t>
+      </w:r>
+    </w:p>
+    <w:p>
+      <w:pPr>
+        <w:jc w:val="both"/>
+      </w:pPr>
+      <w:r>
+        <w:t>Es sei ferner auf die API-Referenz im Anhang verwiesen, sodass ich hier nur auf die Funktionalitäten eingehe.</w:t>
+      </w:r>
+    </w:p>
+    <w:p>
+      <w:pPr>
+        <w:pStyle w:val="berschrift2"/>
+      </w:pPr>
+      <w:bookmarkStart w:id="16" w:name="_Toc2554906"/>
+      <w:r>
+        <w:t>Verweis zum Server</w:t>
+      </w:r>
       <w:bookmarkEnd w:id="16"/>
     </w:p>
     <w:p>
+      <w:r>
+        <w:t xml:space="preserve">Die Server-Komponenten </w:t>
+      </w:r>
+      <w:proofErr w:type="gramStart"/>
+      <w:r>
+        <w:t>kommuniziert</w:t>
+      </w:r>
+      <w:proofErr w:type="gramEnd"/>
+      <w:r>
+        <w:t xml:space="preserve"> mit dem Webseiten-Client sowie mit </w:t>
+      </w:r>
+      <w:proofErr w:type="spellStart"/>
+      <w:r>
+        <w:t>unity</w:t>
+      </w:r>
+      <w:proofErr w:type="spellEnd"/>
+      <w:r>
+        <w:t>-Clients.</w:t>
+      </w:r>
+    </w:p>
+    <w:p>
       <w:pPr>
         <w:jc w:val="both"/>
       </w:pPr>
       <w:r>
-        <w:t xml:space="preserve">Nachdem bei den Erläuterungen der Befehle schon die grundsätzlichen Vorgehensweisen für die Ausführung der einzelnen Kommandos dargestellt wurden, gehe ich </w:t>
-      </w:r>
-      <w:r>
-        <w:t>jetzt auf die Architektur der Unity-Komponenten ein. Diese wurde mit dem Augenmerk auf möglichst geringen Umfang für notwendige Anpassungen und Erweiterungen entworfen.</w:t>
+        <w:t xml:space="preserve">Jeder </w:t>
+      </w:r>
+      <w:proofErr w:type="spellStart"/>
+      <w:r>
+        <w:t>unity</w:t>
+      </w:r>
+      <w:proofErr w:type="spellEnd"/>
+      <w:r>
+        <w:t>-Client muss natürlich</w:t>
+      </w:r>
+      <w:r>
+        <w:t xml:space="preserve"> wissen, wie er den Server erreichen soll. Bei großen Anwendungen würde man einen DNS-Namen registrieren, und diesen hart in die Anwendung hinein kompilieren. Für kleinere Anwendungen, die flexibler auf möglicherweise unterschiedliche Server reagieren sollen, lässt man das konfigurierbar. Hierfür gibt es diverse Möglichkeiten, beispielweise manifest-Dateien, Umgebungsvariablen, Registry-Einträge, ein zentrales Repository oder die Anforderung, den Benutzer den Server zur Laufzeit auswählen zu lassen. Ich habe mich für den Kommandozeilenparameter entschieden als </w:t>
+      </w:r>
+      <w:r>
+        <w:t>einfach</w:t>
+      </w:r>
+      <w:r>
+        <w:t xml:space="preserve"> zu implementierende und leicht zu testende Variante: Startet man die </w:t>
+      </w:r>
+      <w:proofErr w:type="spellStart"/>
+      <w:r>
+        <w:t>unity</w:t>
+      </w:r>
+      <w:proofErr w:type="spellEnd"/>
+      <w:r>
+        <w:t>-Anwendung mit dem Parameter „</w:t>
+      </w:r>
+      <w:proofErr w:type="spellStart"/>
+      <w:r>
+        <w:t>server</w:t>
+      </w:r>
+      <w:proofErr w:type="spellEnd"/>
+      <w:r>
+        <w:t>={</w:t>
+      </w:r>
+      <w:proofErr w:type="spellStart"/>
+      <w:r>
+        <w:rPr>
+          <w:i/>
+        </w:rPr>
+        <w:t>servername</w:t>
+      </w:r>
+      <w:proofErr w:type="spellEnd"/>
+      <w:r>
+        <w:t xml:space="preserve">}“, wird </w:t>
+      </w:r>
+      <w:proofErr w:type="spellStart"/>
+      <w:r>
+        <w:rPr>
+          <w:i/>
+        </w:rPr>
+        <w:t>servername</w:t>
+      </w:r>
+      <w:proofErr w:type="spellEnd"/>
+      <w:r>
+        <w:t xml:space="preserve"> als Servername verwendet</w:t>
+      </w:r>
+      <w:r>
+        <w:t xml:space="preserve">, ansonsten werden die in </w:t>
+      </w:r>
+      <w:proofErr w:type="spellStart"/>
+      <w:r>
+        <w:t>unity</w:t>
+      </w:r>
+      <w:proofErr w:type="spellEnd"/>
+      <w:r>
+        <w:t xml:space="preserve"> konfigurierten Werte genutzt.</w:t>
       </w:r>
     </w:p>
     <w:p>
@@ -3805,240 +4208,127 @@
         <w:jc w:val="both"/>
       </w:pPr>
       <w:r>
-        <w:t>Es sei ferner auf die API-Referenz im Anhang verwiesen, sodass ich hier nur auf die Funktionalitäten eingehe.</w:t>
+        <w:t xml:space="preserve">Dieses Verhalten kann deaktiviert werden, indem die </w:t>
+      </w:r>
+      <w:proofErr w:type="spellStart"/>
+      <w:r>
+        <w:t>useCommandLine</w:t>
+      </w:r>
+      <w:proofErr w:type="spellEnd"/>
+      <w:r>
+        <w:t xml:space="preserve">-Eigenschaft auf </w:t>
+      </w:r>
+      <w:proofErr w:type="spellStart"/>
+      <w:r>
+        <w:t>false</w:t>
+      </w:r>
+      <w:proofErr w:type="spellEnd"/>
+      <w:r>
+        <w:t xml:space="preserve"> gesetzt wird.</w:t>
       </w:r>
     </w:p>
     <w:p>
       <w:pPr>
         <w:pStyle w:val="berschrift2"/>
       </w:pPr>
-      <w:bookmarkStart w:id="17" w:name="_Toc2537212"/>
-      <w:r>
-        <w:t>Verweis zum Server</w:t>
-      </w:r>
-      <w:bookmarkEnd w:id="17"/>
-    </w:p>
-    <w:p>
-      <w:r>
-        <w:t xml:space="preserve">Die Server-Komponenten </w:t>
-      </w:r>
-      <w:proofErr w:type="gramStart"/>
-      <w:r>
-        <w:t>kommuniziert</w:t>
-      </w:r>
-      <w:proofErr w:type="gramEnd"/>
-      <w:r>
-        <w:t xml:space="preserve"> mit dem Webseiten-Client sowie mit </w:t>
-      </w:r>
-      <w:proofErr w:type="spellStart"/>
-      <w:r>
-        <w:t>unity</w:t>
-      </w:r>
-      <w:proofErr w:type="spellEnd"/>
-      <w:r>
-        <w:t>-Clients.</w:t>
-      </w:r>
-    </w:p>
-    <w:p>
-      <w:pPr>
-        <w:jc w:val="both"/>
-      </w:pPr>
-      <w:r>
-        <w:t xml:space="preserve">Jeder </w:t>
-      </w:r>
-      <w:proofErr w:type="spellStart"/>
-      <w:r>
-        <w:t>unity</w:t>
-      </w:r>
-      <w:proofErr w:type="spellEnd"/>
-      <w:r>
-        <w:t>-Client muss natürlich</w:t>
-      </w:r>
-      <w:r>
-        <w:t xml:space="preserve"> wissen, wie er den Server erreichen soll. Bei großen Anwendungen würde man einen DNS-Namen registrieren, und diesen hart in die Anwendung hinein kompilieren. Für kleinere Anwendungen, die flexibler auf möglicherweise unterschiedliche Server reagieren sollen, lässt man das konfigurierbar. Hierfür gibt es diverse Möglichkeiten, beispielweise manifest-Dateien, Umgebungsvariablen, Registry-Einträge, ein zentrales Repository oder die Anforderung, den Benutzer den Server zur Laufzeit auswählen zu lassen. Ich habe mich für den Kommandozeilenparameter entschieden als </w:t>
-      </w:r>
-      <w:r>
-        <w:t>einfach</w:t>
-      </w:r>
-      <w:r>
-        <w:t xml:space="preserve"> zu implementierende und leicht zu testende Variante: Startet man die </w:t>
-      </w:r>
-      <w:proofErr w:type="spellStart"/>
-      <w:r>
-        <w:t>unity</w:t>
-      </w:r>
-      <w:proofErr w:type="spellEnd"/>
-      <w:r>
-        <w:t>-Anwendung mit dem Parameter „</w:t>
-      </w:r>
-      <w:proofErr w:type="spellStart"/>
-      <w:r>
-        <w:t>server</w:t>
-      </w:r>
-      <w:proofErr w:type="spellEnd"/>
-      <w:r>
-        <w:t>={</w:t>
-      </w:r>
-      <w:proofErr w:type="spellStart"/>
-      <w:r>
-        <w:rPr>
-          <w:i/>
-        </w:rPr>
-        <w:t>servername</w:t>
-      </w:r>
-      <w:proofErr w:type="spellEnd"/>
-      <w:r>
-        <w:t xml:space="preserve">}“, wird </w:t>
-      </w:r>
-      <w:proofErr w:type="spellStart"/>
-      <w:r>
-        <w:rPr>
-          <w:i/>
-        </w:rPr>
-        <w:t>servername</w:t>
-      </w:r>
-      <w:proofErr w:type="spellEnd"/>
-      <w:r>
-        <w:t xml:space="preserve"> als Servername verwendet</w:t>
-      </w:r>
-      <w:r>
-        <w:t xml:space="preserve">, ansonsten werden die in </w:t>
-      </w:r>
-      <w:proofErr w:type="spellStart"/>
-      <w:r>
-        <w:t>unity</w:t>
-      </w:r>
-      <w:proofErr w:type="spellEnd"/>
-      <w:r>
-        <w:t xml:space="preserve"> konfigurierten Werte genutzt.</w:t>
-      </w:r>
-    </w:p>
-    <w:p>
-      <w:pPr>
-        <w:jc w:val="both"/>
-      </w:pPr>
-      <w:r>
-        <w:t xml:space="preserve">Dieses Verhalten kann deaktiviert werden, indem die </w:t>
-      </w:r>
-      <w:proofErr w:type="spellStart"/>
-      <w:r>
-        <w:t>useCommandLine</w:t>
-      </w:r>
-      <w:proofErr w:type="spellEnd"/>
-      <w:r>
-        <w:t xml:space="preserve">-Eigenschaft auf </w:t>
-      </w:r>
-      <w:proofErr w:type="spellStart"/>
-      <w:r>
-        <w:t>false</w:t>
-      </w:r>
-      <w:proofErr w:type="spellEnd"/>
-      <w:r>
-        <w:t xml:space="preserve"> gesetzt wird.</w:t>
-      </w:r>
-    </w:p>
-    <w:p>
-      <w:pPr>
-        <w:pStyle w:val="berschrift2"/>
-      </w:pPr>
-      <w:bookmarkStart w:id="18" w:name="_Toc2537213"/>
+      <w:bookmarkStart w:id="17" w:name="_Toc2554907"/>
       <w:r>
         <w:lastRenderedPageBreak/>
         <w:t>Unity-Architektur</w:t>
       </w:r>
+      <w:bookmarkEnd w:id="17"/>
+    </w:p>
+    <w:p>
+      <w:pPr>
+        <w:jc w:val="both"/>
+      </w:pPr>
+      <w:r>
+        <w:t>Dies ist die Architektur innerhalb der Kommunikationshierarchien, mit deren Kommandos verteilt werden können: Jedes Programm, das mit dem Server kommuniziert, hat mindestens einen Client. Ein Client meldet sich beim Hub an. Ein Client kann mehrere Entitäten aufweisen. Entitäten sind Dinge innerhalb der Anwendung, die Kommandos ausführen können. Jede Entität hat Features. Ein Feature stellt eine Menge zusammengehöriger Kommandos dar. Für das Beispielprojekt ist das Mapping äußerst einfach:</w:t>
+      </w:r>
+    </w:p>
+    <w:p>
+      <w:r>
+        <w:t xml:space="preserve">Client: </w:t>
+      </w:r>
+      <w:proofErr w:type="spellStart"/>
+      <w:r>
+        <w:t>VRProject</w:t>
+      </w:r>
+      <w:proofErr w:type="spellEnd"/>
+    </w:p>
+    <w:p>
+      <w:r>
+        <w:t>Entitäten: Würfel, Audioquelle, Avatar</w:t>
+      </w:r>
+    </w:p>
+    <w:p>
+      <w:r>
+        <w:t>Features: Würfel: Farbänderung, Audioquelle: Audioplayback, Avatar: Animationen</w:t>
+      </w:r>
+    </w:p>
+    <w:p>
+      <w:pPr>
+        <w:jc w:val="both"/>
+      </w:pPr>
+      <w:r>
+        <w:t>Jeder Client, jede Entität und jedes Feature verfügen über einen Namen, mit denen sie über die Webseite angesprochen werden können. Dieser Aspekt ist noch nicht in der Webseite implementiert.</w:t>
+      </w:r>
+    </w:p>
+    <w:p>
+      <w:pPr>
+        <w:jc w:val="both"/>
+      </w:pPr>
+      <w:r>
+        <w:t>Jede Entität weiß</w:t>
+      </w:r>
+      <w:r>
+        <w:t xml:space="preserve"> zur Entwurfszeit in </w:t>
+      </w:r>
+      <w:proofErr w:type="spellStart"/>
+      <w:r>
+        <w:t>unity</w:t>
+      </w:r>
+      <w:proofErr w:type="spellEnd"/>
+      <w:r>
+        <w:t>, welchem Client sie zugehörig ist, jedes Feature kennt seine Entität.</w:t>
+      </w:r>
+      <w:r>
+        <w:t xml:space="preserve"> Zur Initialisierungszeit werden die „Kinder“ ihren „</w:t>
+      </w:r>
+      <w:proofErr w:type="spellStart"/>
+      <w:r>
+        <w:t>Parents</w:t>
+      </w:r>
+      <w:proofErr w:type="spellEnd"/>
+      <w:r>
+        <w:t xml:space="preserve">“ bekannt gemacht. Daraufhin wird die </w:t>
+      </w:r>
+      <w:proofErr w:type="spellStart"/>
+      <w:r>
+        <w:t>SignalR</w:t>
+      </w:r>
+      <w:proofErr w:type="spellEnd"/>
+      <w:r>
+        <w:t>-Verbindung gestartet, und alle Features darüber informiert, dass sie verbunden sind. Dies ist der Zeitpunkt, wo z.B. die Animationsliste übertragen wird.</w:t>
+      </w:r>
+    </w:p>
+    <w:p>
+      <w:pPr>
+        <w:jc w:val="both"/>
+      </w:pPr>
+      <w:r>
+        <w:t>Daraufhin wartet der Client auf Kommandos, und leiten diese an die entsprechenden Entitäten und diese jene wiederum an die Features weiter, die die Befehle dann ausführen.</w:t>
+      </w:r>
+    </w:p>
+    <w:p>
+      <w:pPr>
+        <w:pStyle w:val="berschrift2"/>
+      </w:pPr>
+      <w:bookmarkStart w:id="18" w:name="_Toc2554908"/>
+      <w:r>
+        <w:t>Ein konkretes Feature</w:t>
+      </w:r>
       <w:bookmarkEnd w:id="18"/>
-    </w:p>
-    <w:p>
-      <w:pPr>
-        <w:jc w:val="both"/>
-      </w:pPr>
-      <w:r>
-        <w:t>Dies ist die Architektur innerhalb der Kommunikationshierarchien, mit deren Kommandos verteilt werden können: Jedes Programm, das mit dem Server kommuniziert, hat mindestens einen Client. Ein Client meldet sich beim Hub an. Ein Client kann mehrere Entitäten aufweisen. Entitäten sind Dinge innerhalb der Anwendung, die Kommandos ausführen können. Jede Entität hat Features. Ein Feature stellt eine Menge zusammengehöriger Kommandos dar. Für das Beispielprojekt ist das Mapping äußerst einfach:</w:t>
-      </w:r>
-    </w:p>
-    <w:p>
-      <w:r>
-        <w:t xml:space="preserve">Client: </w:t>
-      </w:r>
-      <w:proofErr w:type="spellStart"/>
-      <w:r>
-        <w:t>VRProject</w:t>
-      </w:r>
-      <w:proofErr w:type="spellEnd"/>
-    </w:p>
-    <w:p>
-      <w:r>
-        <w:t>Entitäten: Würfel, Audioquelle, Avatar</w:t>
-      </w:r>
-    </w:p>
-    <w:p>
-      <w:r>
-        <w:t>Features: Würfel: Farbänderung, Audioquelle: Audioplayback, Avatar: Animationen</w:t>
-      </w:r>
-    </w:p>
-    <w:p>
-      <w:pPr>
-        <w:jc w:val="both"/>
-      </w:pPr>
-      <w:r>
-        <w:t>Jeder Client, jede Entität und jedes Feature verfügen über einen Namen, mit denen sie über die Webseite angesprochen werden können. Dieser Aspekt ist noch nicht in der Webseite implementiert.</w:t>
-      </w:r>
-    </w:p>
-    <w:p>
-      <w:pPr>
-        <w:jc w:val="both"/>
-      </w:pPr>
-      <w:r>
-        <w:t>Jede Entität weiß</w:t>
-      </w:r>
-      <w:r>
-        <w:t xml:space="preserve"> zur Entwurfszeit in </w:t>
-      </w:r>
-      <w:proofErr w:type="spellStart"/>
-      <w:r>
-        <w:t>unity</w:t>
-      </w:r>
-      <w:proofErr w:type="spellEnd"/>
-      <w:r>
-        <w:t>, welchem Client sie zugehörig ist, jedes Feature kennt seine Entität.</w:t>
-      </w:r>
-      <w:r>
-        <w:t xml:space="preserve"> Zur Initialisierungszeit werden die „Kinder“ ihren „</w:t>
-      </w:r>
-      <w:proofErr w:type="spellStart"/>
-      <w:r>
-        <w:t>Parents</w:t>
-      </w:r>
-      <w:proofErr w:type="spellEnd"/>
-      <w:r>
-        <w:t xml:space="preserve">“ bekannt gemacht. Daraufhin wird die </w:t>
-      </w:r>
-      <w:proofErr w:type="spellStart"/>
-      <w:r>
-        <w:t>SignalR</w:t>
-      </w:r>
-      <w:proofErr w:type="spellEnd"/>
-      <w:r>
-        <w:t>-Verbindung gestartet, und alle Features darüber informiert, dass sie verbunden sind. Dies ist der Zeitpunkt, wo z.B. die Animationsliste übertragen wird.</w:t>
-      </w:r>
-    </w:p>
-    <w:p>
-      <w:pPr>
-        <w:jc w:val="both"/>
-      </w:pPr>
-      <w:r>
-        <w:t>Daraufhin wartet der Client auf Kommandos, und leiten diese an die entsprechenden Entitäten und diese jene wiederum an die Features weiter, die die Befehle dann ausführen.</w:t>
-      </w:r>
-    </w:p>
-    <w:p>
-      <w:pPr>
-        <w:pStyle w:val="berschrift2"/>
-      </w:pPr>
-      <w:bookmarkStart w:id="19" w:name="_Toc2537214"/>
-      <w:r>
-        <w:t>Ein konkretes Feature</w:t>
-      </w:r>
-      <w:bookmarkEnd w:id="19"/>
     </w:p>
     <w:p>
       <w:pPr>
@@ -4230,7 +4520,7 @@
       <w:pPr>
         <w:pStyle w:val="berschrift2"/>
       </w:pPr>
-      <w:bookmarkStart w:id="20" w:name="_Toc2537215"/>
+      <w:bookmarkStart w:id="19" w:name="_Toc2554909"/>
       <w:r>
         <w:t xml:space="preserve">Konfiguration in </w:t>
       </w:r>
@@ -4238,7 +4528,7 @@
       <w:r>
         <w:t>untiy</w:t>
       </w:r>
-      <w:bookmarkEnd w:id="20"/>
+      <w:bookmarkEnd w:id="19"/>
       <w:proofErr w:type="spellEnd"/>
     </w:p>
     <w:p>
@@ -4556,7 +4846,7 @@
           <w:rFonts w:eastAsiaTheme="minorEastAsia"/>
         </w:rPr>
       </w:pPr>
-      <w:bookmarkStart w:id="21" w:name="_Toc2537216"/>
+      <w:bookmarkStart w:id="20" w:name="_Toc2554910"/>
       <w:proofErr w:type="spellStart"/>
       <w:r>
         <w:rPr>
@@ -4571,6 +4861,80 @@
         </w:rPr>
         <w:t xml:space="preserve"> aber nicht!</w:t>
       </w:r>
+      <w:bookmarkEnd w:id="20"/>
+    </w:p>
+    <w:p>
+      <w:pPr>
+        <w:jc w:val="both"/>
+      </w:pPr>
+      <w:r>
+        <w:t xml:space="preserve">Beim Anbinden von </w:t>
+      </w:r>
+      <w:proofErr w:type="spellStart"/>
+      <w:r>
+        <w:t>SignalR</w:t>
+      </w:r>
+      <w:proofErr w:type="spellEnd"/>
+      <w:r>
+        <w:t xml:space="preserve"> ist aufgefallen, dass </w:t>
+      </w:r>
+      <w:proofErr w:type="spellStart"/>
+      <w:r>
+        <w:t>unity</w:t>
+      </w:r>
+      <w:proofErr w:type="spellEnd"/>
+      <w:r>
+        <w:t xml:space="preserve"> leider keine </w:t>
+      </w:r>
+      <w:proofErr w:type="spellStart"/>
+      <w:r>
+        <w:t>NuGet</w:t>
+      </w:r>
+      <w:proofErr w:type="spellEnd"/>
+      <w:r>
+        <w:t>-Unterstützung mitbringt. Unter dem Projekt Tools/</w:t>
+      </w:r>
+      <w:proofErr w:type="spellStart"/>
+      <w:r>
+        <w:t>NugetDownloader</w:t>
+      </w:r>
+      <w:proofErr w:type="spellEnd"/>
+      <w:r>
+        <w:t xml:space="preserve"> habe ich daher schnell eine Anwendung gebaut, um für ein </w:t>
+      </w:r>
+      <w:proofErr w:type="spellStart"/>
+      <w:r>
+        <w:t>Nuget</w:t>
+      </w:r>
+      <w:proofErr w:type="spellEnd"/>
+      <w:r>
+        <w:t xml:space="preserve">-Paket alle benötigten Referenzen herunterzuladen. Diese sind in den </w:t>
+      </w:r>
+      <w:proofErr w:type="spellStart"/>
+      <w:r>
+        <w:t>untiy</w:t>
+      </w:r>
+      <w:proofErr w:type="spellEnd"/>
+      <w:r>
+        <w:t xml:space="preserve">-Assets unter </w:t>
+      </w:r>
+      <w:proofErr w:type="spellStart"/>
+      <w:r>
+        <w:t>lib</w:t>
+      </w:r>
+      <w:proofErr w:type="spellEnd"/>
+      <w:r>
+        <w:t xml:space="preserve"> versioniert, und müssen mit importiert werden.</w:t>
+      </w:r>
+    </w:p>
+    <w:p>
+      <w:pPr>
+        <w:pStyle w:val="berschrift2"/>
+      </w:pPr>
+      <w:bookmarkStart w:id="21" w:name="_Toc2554911"/>
+      <w:r>
+        <w:t>Fehlerbehandlung? Fehlanzeige</w:t>
+      </w:r>
       <w:bookmarkEnd w:id="21"/>
     </w:p>
     <w:p>
@@ -4578,78 +4942,6 @@
         <w:jc w:val="both"/>
       </w:pPr>
       <w:r>
-        <w:t xml:space="preserve">Beim Anbinden von </w:t>
-      </w:r>
-      <w:proofErr w:type="spellStart"/>
-      <w:r>
-        <w:t>SignalR</w:t>
-      </w:r>
-      <w:proofErr w:type="spellEnd"/>
-      <w:r>
-        <w:t xml:space="preserve"> ist aufgefallen, dass </w:t>
-      </w:r>
-      <w:proofErr w:type="spellStart"/>
-      <w:r>
-        <w:t>unity</w:t>
-      </w:r>
-      <w:proofErr w:type="spellEnd"/>
-      <w:r>
-        <w:t xml:space="preserve"> leider keine </w:t>
-      </w:r>
-      <w:proofErr w:type="spellStart"/>
-      <w:r>
-        <w:t>NuGet</w:t>
-      </w:r>
-      <w:proofErr w:type="spellEnd"/>
-      <w:r>
-        <w:t>-Unterstützung mitbringt. Unter dem Projekt Tools/</w:t>
-      </w:r>
-      <w:proofErr w:type="spellStart"/>
-      <w:r>
-        <w:t>NugetDownloader</w:t>
-      </w:r>
-      <w:proofErr w:type="spellEnd"/>
-      <w:r>
-        <w:t xml:space="preserve"> habe ich daher schnell eine Anwendung gebaut, um für ein </w:t>
-      </w:r>
-      <w:proofErr w:type="spellStart"/>
-      <w:r>
-        <w:t>Nuget</w:t>
-      </w:r>
-      <w:proofErr w:type="spellEnd"/>
-      <w:r>
-        <w:t xml:space="preserve">-Paket alle benötigten Referenzen herunterzuladen. Diese sind in den </w:t>
-      </w:r>
-      <w:proofErr w:type="spellStart"/>
-      <w:r>
-        <w:t>untiy</w:t>
-      </w:r>
-      <w:proofErr w:type="spellEnd"/>
-      <w:r>
-        <w:t xml:space="preserve">-Assets unter </w:t>
-      </w:r>
-      <w:proofErr w:type="spellStart"/>
-      <w:r>
-        <w:t>lib</w:t>
-      </w:r>
-      <w:proofErr w:type="spellEnd"/>
-      <w:r>
-        <w:t xml:space="preserve"> versioniert, und müssen mit importiert werden.</w:t>
-      </w:r>
-    </w:p>
-    <w:p>
-      <w:pPr>
-        <w:pStyle w:val="berschrift2"/>
-      </w:pPr>
-      <w:r>
-        <w:t>Fehlerbehandlung? Fehlanzeige</w:t>
-      </w:r>
-    </w:p>
-    <w:p>
-      <w:pPr>
-        <w:jc w:val="both"/>
-      </w:pPr>
-      <w:r>
         <w:t xml:space="preserve">Unity-Anwendungen haben die angenehme Eigenschaft, dass sie nicht abstürzen, falls im C#-Teil </w:t>
       </w:r>
       <w:proofErr w:type="spellStart"/>
@@ -4665,9 +4957,11 @@
       <w:pPr>
         <w:pStyle w:val="berschrift1"/>
       </w:pPr>
+      <w:bookmarkStart w:id="22" w:name="_Toc2554912"/>
       <w:r>
         <w:t>Webseite und - Server</w:t>
       </w:r>
+      <w:bookmarkEnd w:id="22"/>
     </w:p>
     <w:p>
       <w:pPr>
@@ -4734,8 +5028,323 @@
       <w:r>
         <w:t xml:space="preserve"> Insbesondere die Gruppenzuordnung, mit der man mehrere konkrete Clients ansprechen kann, ist ausgelassen worden, ebenso wie das Senden und Anzeigen des Client- und Entity-Namens.</w:t>
       </w:r>
-      <w:bookmarkStart w:id="22" w:name="_GoBack"/>
-      <w:bookmarkEnd w:id="22"/>
+    </w:p>
+    <w:p>
+      <w:pPr>
+        <w:pStyle w:val="berschrift1"/>
+      </w:pPr>
+      <w:bookmarkStart w:id="23" w:name="_Toc2554913"/>
+      <w:r>
+        <w:t>Installation</w:t>
+      </w:r>
+      <w:bookmarkEnd w:id="23"/>
+    </w:p>
+    <w:p>
+      <w:pPr>
+        <w:jc w:val="both"/>
+      </w:pPr>
+      <w:r>
+        <w:t>Die Unity-Assets</w:t>
+      </w:r>
+      <w:r>
+        <w:t xml:space="preserve"> müssen </w:t>
+      </w:r>
+      <w:r>
+        <w:t xml:space="preserve">aus dem Ordner </w:t>
+      </w:r>
+      <w:r>
+        <w:rPr>
+          <w:b/>
+        </w:rPr>
+        <w:t>Publish</w:t>
+      </w:r>
+      <w:r>
+        <w:t xml:space="preserve"> </w:t>
+      </w:r>
+      <w:r>
+        <w:t xml:space="preserve">in das </w:t>
+      </w:r>
+      <w:proofErr w:type="spellStart"/>
+      <w:r>
+        <w:t>unity</w:t>
+      </w:r>
+      <w:proofErr w:type="spellEnd"/>
+      <w:r>
+        <w:t>-Verzeichnis kopiert werden.</w:t>
+      </w:r>
+      <w:r>
+        <w:t xml:space="preserve"> Nicht den </w:t>
+      </w:r>
+      <w:proofErr w:type="spellStart"/>
+      <w:r>
+        <w:rPr>
+          <w:b/>
+        </w:rPr>
+        <w:t>lib</w:t>
+      </w:r>
+      <w:r>
+        <w:t>-Unterordner</w:t>
+      </w:r>
+      <w:proofErr w:type="spellEnd"/>
+      <w:r>
+        <w:t xml:space="preserve"> vergessen.</w:t>
+      </w:r>
+      <w:r>
+        <w:t xml:space="preserve"> </w:t>
+      </w:r>
+    </w:p>
+    <w:p>
+      <w:pPr>
+        <w:jc w:val="both"/>
+      </w:pPr>
+      <w:r>
+        <w:t xml:space="preserve">In </w:t>
+      </w:r>
+      <w:proofErr w:type="spellStart"/>
+      <w:r>
+        <w:t>unity</w:t>
+      </w:r>
+      <w:proofErr w:type="spellEnd"/>
+      <w:r>
+        <w:t xml:space="preserve"> muss d</w:t>
+      </w:r>
+      <w:r>
+        <w:t xml:space="preserve">ie </w:t>
+      </w:r>
+      <w:proofErr w:type="spellStart"/>
+      <w:r>
+        <w:t>SignalR</w:t>
+      </w:r>
+      <w:proofErr w:type="spellEnd"/>
+      <w:r>
+        <w:t xml:space="preserve"> Connection Manager Komponente den korrekten </w:t>
+      </w:r>
+      <w:proofErr w:type="spellStart"/>
+      <w:r>
+        <w:t>SignalR</w:t>
+      </w:r>
+      <w:proofErr w:type="spellEnd"/>
+      <w:r>
+        <w:t>-Pfad bekommen.</w:t>
+      </w:r>
+    </w:p>
+    <w:p>
+      <w:pPr>
+        <w:jc w:val="both"/>
+      </w:pPr>
+      <w:r>
+        <w:t>Leider erforder</w:t>
+      </w:r>
+      <w:r>
+        <w:t xml:space="preserve">n Webserver </w:t>
+      </w:r>
+      <w:r>
+        <w:t xml:space="preserve">Zertifikate, damit das SSL funktioniert. </w:t>
+      </w:r>
+      <w:r>
+        <w:t>Dies zu konfigurieren ist aufwändig</w:t>
+      </w:r>
+      <w:r>
+        <w:t xml:space="preserve"> und nicht Gegenstand dieser Dokumentation.</w:t>
+      </w:r>
+    </w:p>
+    <w:p>
+      <w:pPr>
+        <w:jc w:val="both"/>
+      </w:pPr>
+      <w:r>
+        <w:t xml:space="preserve">Daher habe ich SSL im </w:t>
+      </w:r>
+      <w:proofErr w:type="spellStart"/>
+      <w:r>
+        <w:t>Debug</w:t>
+      </w:r>
+      <w:proofErr w:type="spellEnd"/>
+      <w:r>
+        <w:t xml:space="preserve"> deaktiviert, sodass die Kommunikation über einfaches http möglich ist. Im Ordner </w:t>
+      </w:r>
+      <w:r>
+        <w:t>Publish\</w:t>
+      </w:r>
+      <w:r>
+        <w:t xml:space="preserve">win-x64 stehen die notwendigen Artefakte für das Ausführen des Servers zur Verfügung (für Windows kompiliert). Standardmäßig lauscht der Server auf http://localhost:5000. Mit dem Parameter </w:t>
+      </w:r>
+      <w:r>
+        <w:rPr>
+          <w:rFonts w:ascii="Consolas" w:hAnsi="Consolas"/>
+          <w:b/>
+        </w:rPr>
+        <w:t>--</w:t>
+      </w:r>
+      <w:proofErr w:type="spellStart"/>
+      <w:r>
+        <w:rPr>
+          <w:rFonts w:ascii="Consolas" w:hAnsi="Consolas"/>
+          <w:b/>
+        </w:rPr>
+        <w:t>urls</w:t>
+      </w:r>
+      <w:proofErr w:type="spellEnd"/>
+      <w:r>
+        <w:rPr>
+          <w:rFonts w:ascii="Consolas" w:hAnsi="Consolas"/>
+          <w:b/>
+        </w:rPr>
+        <w:t xml:space="preserve"> "http://</w:t>
+      </w:r>
+      <w:r>
+        <w:rPr>
+          <w:rFonts w:ascii="Consolas" w:hAnsi="Consolas"/>
+          <w:b/>
+        </w:rPr>
+        <w:t>localhost</w:t>
+      </w:r>
+      <w:r>
+        <w:rPr>
+          <w:rFonts w:ascii="Consolas" w:hAnsi="Consolas"/>
+          <w:b/>
+        </w:rPr>
+        <w:t>:8080"</w:t>
+      </w:r>
+      <w:r>
+        <w:t xml:space="preserve"> kann man ihn auf Port 8080 lauschen lassen, entsprechend auch auf anderen Ports und anderen </w:t>
+      </w:r>
+      <w:r>
+        <w:t>H</w:t>
+      </w:r>
+      <w:r>
+        <w:t>ostnamen.</w:t>
+      </w:r>
+    </w:p>
+    <w:p>
+      <w:pPr>
+        <w:jc w:val="both"/>
+      </w:pPr>
+      <w:r>
+        <w:t xml:space="preserve">Man sollte danach die Adresse im Browser öffnen, und auf den Punkt </w:t>
+      </w:r>
+      <w:r>
+        <w:rPr>
+          <w:b/>
+        </w:rPr>
+        <w:t>Fernsteuerung</w:t>
+      </w:r>
+      <w:r>
+        <w:t xml:space="preserve"> gehen. Da der Server keinen Zustand implementiert, werden die Animationen des </w:t>
+      </w:r>
+      <w:proofErr w:type="spellStart"/>
+      <w:r>
+        <w:t>unity</w:t>
+      </w:r>
+      <w:proofErr w:type="spellEnd"/>
+      <w:r>
+        <w:t>-Clients sonst nicht aufgelistet</w:t>
+      </w:r>
+      <w:r>
+        <w:t xml:space="preserve">, denn sie werden beim Anmelden des </w:t>
+      </w:r>
+      <w:proofErr w:type="spellStart"/>
+      <w:r>
+        <w:t>unity</w:t>
+      </w:r>
+      <w:proofErr w:type="spellEnd"/>
+      <w:r>
+        <w:t>-Clients propagiert.</w:t>
+      </w:r>
+    </w:p>
+    <w:p>
+      <w:pPr>
+        <w:jc w:val="both"/>
+      </w:pPr>
+      <w:r>
+        <w:t xml:space="preserve">Jetzt können die Unity-Anwendungen gestartet werden. </w:t>
+      </w:r>
+    </w:p>
+    <w:p>
+      <w:pPr>
+        <w:jc w:val="both"/>
+      </w:pPr>
+      <w:r>
+        <w:t xml:space="preserve">Erinnerung: der Parameter </w:t>
+      </w:r>
+      <w:proofErr w:type="spellStart"/>
+      <w:r>
+        <w:rPr>
+          <w:rFonts w:ascii="Consolas" w:hAnsi="Consolas"/>
+          <w:b/>
+        </w:rPr>
+        <w:t>server</w:t>
+      </w:r>
+      <w:proofErr w:type="spellEnd"/>
+      <w:r>
+        <w:rPr>
+          <w:rFonts w:ascii="Consolas" w:hAnsi="Consolas"/>
+          <w:b/>
+        </w:rPr>
+        <w:t>=</w:t>
+      </w:r>
+      <w:r>
+        <w:rPr>
+          <w:rFonts w:ascii="Consolas" w:hAnsi="Consolas"/>
+          <w:b/>
+        </w:rPr>
+        <w:t>http://localhost:</w:t>
+      </w:r>
+      <w:r>
+        <w:rPr>
+          <w:rFonts w:ascii="Consolas" w:hAnsi="Consolas"/>
+          <w:b/>
+        </w:rPr>
+        <w:t>8</w:t>
+      </w:r>
+      <w:r>
+        <w:rPr>
+          <w:rFonts w:ascii="Consolas" w:hAnsi="Consolas"/>
+          <w:b/>
+        </w:rPr>
+        <w:t>080</w:t>
+      </w:r>
+      <w:r>
+        <w:t xml:space="preserve"> </w:t>
+      </w:r>
+      <w:r>
+        <w:t xml:space="preserve">lässt den </w:t>
+      </w:r>
+      <w:proofErr w:type="spellStart"/>
+      <w:r>
+        <w:t>unity</w:t>
+      </w:r>
+      <w:proofErr w:type="spellEnd"/>
+      <w:r>
+        <w:t>-Client auf den soeben eingerichteten Server lauschen.</w:t>
+      </w:r>
+    </w:p>
+    <w:p>
+      <w:pPr>
+        <w:jc w:val="both"/>
+      </w:pPr>
+      <w:r>
+        <w:t xml:space="preserve">Anmerkung: </w:t>
+      </w:r>
+      <w:r>
+        <w:t>S</w:t>
+      </w:r>
+      <w:r>
+        <w:t xml:space="preserve">tatt </w:t>
+      </w:r>
+      <w:proofErr w:type="spellStart"/>
+      <w:r>
+        <w:t>localhost</w:t>
+      </w:r>
+      <w:proofErr w:type="spellEnd"/>
+      <w:r>
+        <w:t xml:space="preserve"> sollten natürlich auch IP-Adressen oder tatsächliche Rechnernamen funktionieren.</w:t>
+      </w:r>
+    </w:p>
+    <w:p>
+      <w:r>
+        <w:t>Jetzt muss nur noch die Auflösung konfiguriert werden, und das Fernsteuern kann beginnen.</w:t>
+      </w:r>
     </w:p>
     <w:p/>
     <w:p>
@@ -4754,21 +5363,21 @@
       <w:pPr>
         <w:pStyle w:val="berschrift1"/>
       </w:pPr>
-      <w:bookmarkStart w:id="23" w:name="_Toc2537217"/>
+      <w:bookmarkStart w:id="24" w:name="_Toc2554914"/>
       <w:r>
         <w:t>Anhang</w:t>
       </w:r>
-      <w:bookmarkEnd w:id="23"/>
+      <w:bookmarkEnd w:id="24"/>
     </w:p>
     <w:p>
       <w:pPr>
         <w:pStyle w:val="berschrift2"/>
       </w:pPr>
-      <w:bookmarkStart w:id="24" w:name="_Toc2537218"/>
+      <w:bookmarkStart w:id="25" w:name="_Toc2554915"/>
       <w:r>
         <w:t>Weitere Arbeiten / TODOs</w:t>
       </w:r>
-      <w:bookmarkEnd w:id="24"/>
+      <w:bookmarkEnd w:id="25"/>
     </w:p>
     <w:p>
       <w:pPr>
@@ -5019,7 +5628,7 @@
           <w:lang w:val="en-US"/>
         </w:rPr>
       </w:pPr>
-      <w:bookmarkStart w:id="25" w:name="_Toc2537219"/>
+      <w:bookmarkStart w:id="26" w:name="_Toc2554916"/>
       <w:r>
         <w:rPr>
           <w:lang w:val="en-US"/>
@@ -5042,7 +5651,7 @@
         </w:rPr>
         <w:t>ssets</w:t>
       </w:r>
-      <w:bookmarkEnd w:id="25"/>
+      <w:bookmarkEnd w:id="26"/>
     </w:p>
     <w:p>
       <w:r>
@@ -5834,7 +6443,6 @@
         </w:tc>
       </w:tr>
     </w:tbl>
-    <w:p/>
     <w:p>
       <w:pPr>
         <w:pStyle w:val="berschrift3"/>
@@ -6955,6 +7563,7 @@
           <w:p>
             <w:proofErr w:type="spellStart"/>
             <w:r>
+              <w:lastRenderedPageBreak/>
               <w:t>audioSource</w:t>
             </w:r>
             <w:proofErr w:type="spellEnd"/>
@@ -7011,7 +7620,6 @@
         <w:rPr>
           <w:lang w:val="en-US"/>
         </w:rPr>
-        <w:lastRenderedPageBreak/>
         <w:t>Eigenschaften</w:t>
       </w:r>
       <w:proofErr w:type="spellEnd"/>
@@ -7452,7 +8060,7 @@
           <w:lang w:val="en-US"/>
         </w:rPr>
       </w:pPr>
-      <w:bookmarkStart w:id="26" w:name="_Toc2537220"/>
+      <w:bookmarkStart w:id="27" w:name="_Toc2554917"/>
       <w:proofErr w:type="spellStart"/>
       <w:r>
         <w:rPr>
@@ -7461,7 +8069,7 @@
         <w:lastRenderedPageBreak/>
         <w:t>Glossar</w:t>
       </w:r>
-      <w:bookmarkEnd w:id="26"/>
+      <w:bookmarkEnd w:id="27"/>
       <w:proofErr w:type="spellEnd"/>
     </w:p>
     <w:p>
@@ -8017,6 +8625,628 @@
       <w:proofErr w:type="spellEnd"/>
       <w:r>
         <w:t xml:space="preserve"> – Paketmanager für .net</w:t>
+      </w:r>
+    </w:p>
+    <w:p>
+      <w:pPr>
+        <w:jc w:val="both"/>
+        <w:rPr>
+          <w:lang w:val="en-US"/>
+        </w:rPr>
+      </w:pPr>
+      <w:r>
+        <w:rPr>
+          <w:lang w:val="en-US"/>
+        </w:rPr>
+        <w:t>SSL – Secure Socket L</w:t>
+      </w:r>
+      <w:r>
+        <w:rPr>
+          <w:lang w:val="en-US"/>
+        </w:rPr>
+        <w:t>ayer</w:t>
+      </w:r>
+      <w:bookmarkStart w:id="28" w:name="_GoBack"/>
+      <w:bookmarkEnd w:id="28"/>
+    </w:p>
+    <w:p>
+      <w:pPr>
+        <w:rPr>
+          <w:lang w:val="en-US"/>
+        </w:rPr>
+      </w:pPr>
+      <w:r>
+        <w:rPr>
+          <w:lang w:val="en-US"/>
+        </w:rPr>
+        <w:br w:type="page"/>
+      </w:r>
+    </w:p>
+    <w:p>
+      <w:pPr>
+        <w:pStyle w:val="berschrift2"/>
+        <w:rPr>
+          <w:lang w:val="en-US"/>
+        </w:rPr>
+      </w:pPr>
+      <w:bookmarkStart w:id="29" w:name="_Toc2554918"/>
+      <w:proofErr w:type="spellStart"/>
+      <w:r>
+        <w:rPr>
+          <w:lang w:val="en-US"/>
+        </w:rPr>
+        <w:lastRenderedPageBreak/>
+        <w:t>Bilder</w:t>
+      </w:r>
+      <w:bookmarkEnd w:id="29"/>
+      <w:proofErr w:type="spellEnd"/>
+    </w:p>
+    <w:p>
+      <w:r>
+        <w:t>Im Folgenden ein Ablauf durch eine typische Fernbedienungssitzung</w:t>
+      </w:r>
+    </w:p>
+    <w:p>
+      <w:pPr>
+        <w:pStyle w:val="berschrift3"/>
+      </w:pPr>
+      <w:r>
+        <w:t>Server gestartet</w:t>
+      </w:r>
+    </w:p>
+    <w:p>
+      <w:r>
+        <w:rPr>
+          <w:noProof/>
+        </w:rPr>
+        <w:drawing>
+          <wp:inline distT="0" distB="0" distL="0" distR="0" wp14:anchorId="28D1AE97" wp14:editId="4A0AC7A7">
+            <wp:extent cx="5760720" cy="2214880"/>
+            <wp:effectExtent l="0" t="0" r="0" b="0"/>
+            <wp:docPr id="1" name="Grafik 1" descr="C:\Windows\System32\cmd.exe - VRProjectServer.exe  --urls http://localhost:8080"/>
+            <wp:cNvGraphicFramePr>
+              <a:graphicFrameLocks xmlns:a="http://schemas.openxmlformats.org/drawingml/2006/main" noChangeAspect="1"/>
+            </wp:cNvGraphicFramePr>
+            <a:graphic xmlns:a="http://schemas.openxmlformats.org/drawingml/2006/main">
+              <a:graphicData uri="http://schemas.openxmlformats.org/drawingml/2006/picture">
+                <pic:pic xmlns:pic="http://schemas.openxmlformats.org/drawingml/2006/picture">
+                  <pic:nvPicPr>
+                    <pic:cNvPr id="1" name="098AFF7.tmp"/>
+                    <pic:cNvPicPr/>
+                  </pic:nvPicPr>
+                  <pic:blipFill>
+                    <a:blip r:embed="rId10">
+                      <a:extLst>
+                        <a:ext uri="{28A0092B-C50C-407E-A947-70E740481C1C}">
+                          <a14:useLocalDpi xmlns:a14="http://schemas.microsoft.com/office/drawing/2010/main" val="0"/>
+                        </a:ext>
+                      </a:extLst>
+                    </a:blip>
+                    <a:stretch>
+                      <a:fillRect/>
+                    </a:stretch>
+                  </pic:blipFill>
+                  <pic:spPr>
+                    <a:xfrm>
+                      <a:off x="0" y="0"/>
+                      <a:ext cx="5760720" cy="2214880"/>
+                    </a:xfrm>
+                    <a:prstGeom prst="rect">
+                      <a:avLst/>
+                    </a:prstGeom>
+                  </pic:spPr>
+                </pic:pic>
+              </a:graphicData>
+            </a:graphic>
+          </wp:inline>
+        </w:drawing>
+      </w:r>
+    </w:p>
+    <w:p>
+      <w:pPr>
+        <w:pStyle w:val="berschrift3"/>
+      </w:pPr>
+      <w:r>
+        <w:t>Demo-Anwendung Start und Konfigurationsbildschirm</w:t>
+      </w:r>
+    </w:p>
+    <w:p>
+      <w:r>
+        <w:rPr>
+          <w:noProof/>
+        </w:rPr>
+        <w:drawing>
+          <wp:inline distT="0" distB="0" distL="0" distR="0" wp14:anchorId="3B8191A3" wp14:editId="4A0097F3">
+            <wp:extent cx="5760720" cy="3013710"/>
+            <wp:effectExtent l="0" t="0" r="0" b="0"/>
+            <wp:docPr id="2" name="Grafik 2" descr="Ein Bild, das Screenshot, Computer enthält.&#10;&#10;Automatisch generierte Beschreibung"/>
+            <wp:cNvGraphicFramePr>
+              <a:graphicFrameLocks xmlns:a="http://schemas.openxmlformats.org/drawingml/2006/main" noChangeAspect="1"/>
+            </wp:cNvGraphicFramePr>
+            <a:graphic xmlns:a="http://schemas.openxmlformats.org/drawingml/2006/main">
+              <a:graphicData uri="http://schemas.openxmlformats.org/drawingml/2006/picture">
+                <pic:pic xmlns:pic="http://schemas.openxmlformats.org/drawingml/2006/picture">
+                  <pic:nvPicPr>
+                    <pic:cNvPr id="2" name="0986989.tmp"/>
+                    <pic:cNvPicPr/>
+                  </pic:nvPicPr>
+                  <pic:blipFill>
+                    <a:blip r:embed="rId11">
+                      <a:extLst>
+                        <a:ext uri="{28A0092B-C50C-407E-A947-70E740481C1C}">
+                          <a14:useLocalDpi xmlns:a14="http://schemas.microsoft.com/office/drawing/2010/main" val="0"/>
+                        </a:ext>
+                      </a:extLst>
+                    </a:blip>
+                    <a:stretch>
+                      <a:fillRect/>
+                    </a:stretch>
+                  </pic:blipFill>
+                  <pic:spPr>
+                    <a:xfrm>
+                      <a:off x="0" y="0"/>
+                      <a:ext cx="5760720" cy="3013710"/>
+                    </a:xfrm>
+                    <a:prstGeom prst="rect">
+                      <a:avLst/>
+                    </a:prstGeom>
+                  </pic:spPr>
+                </pic:pic>
+              </a:graphicData>
+            </a:graphic>
+          </wp:inline>
+        </w:drawing>
+      </w:r>
+    </w:p>
+    <w:p>
+      <w:pPr>
+        <w:pStyle w:val="berschrift3"/>
+      </w:pPr>
+      <w:r>
+        <w:lastRenderedPageBreak/>
+        <w:t>Webseite, Begrüßungsbildschirm</w:t>
+      </w:r>
+    </w:p>
+    <w:p>
+      <w:r>
+        <w:rPr>
+          <w:noProof/>
+        </w:rPr>
+        <w:drawing>
+          <wp:inline distT="0" distB="0" distL="0" distR="0" wp14:anchorId="4173F0BD" wp14:editId="7BE451D2">
+            <wp:extent cx="5760720" cy="2904490"/>
+            <wp:effectExtent l="0" t="0" r="0" b="0"/>
+            <wp:docPr id="3" name="Grafik 3"/>
+            <wp:cNvGraphicFramePr>
+              <a:graphicFrameLocks xmlns:a="http://schemas.openxmlformats.org/drawingml/2006/main" noChangeAspect="1"/>
+            </wp:cNvGraphicFramePr>
+            <a:graphic xmlns:a="http://schemas.openxmlformats.org/drawingml/2006/main">
+              <a:graphicData uri="http://schemas.openxmlformats.org/drawingml/2006/picture">
+                <pic:pic xmlns:pic="http://schemas.openxmlformats.org/drawingml/2006/picture">
+                  <pic:nvPicPr>
+                    <pic:cNvPr id="1" name=""/>
+                    <pic:cNvPicPr/>
+                  </pic:nvPicPr>
+                  <pic:blipFill>
+                    <a:blip r:embed="rId12"/>
+                    <a:stretch>
+                      <a:fillRect/>
+                    </a:stretch>
+                  </pic:blipFill>
+                  <pic:spPr>
+                    <a:xfrm>
+                      <a:off x="0" y="0"/>
+                      <a:ext cx="5760720" cy="2904490"/>
+                    </a:xfrm>
+                    <a:prstGeom prst="rect">
+                      <a:avLst/>
+                    </a:prstGeom>
+                  </pic:spPr>
+                </pic:pic>
+              </a:graphicData>
+            </a:graphic>
+          </wp:inline>
+        </w:drawing>
+      </w:r>
+    </w:p>
+    <w:p>
+      <w:pPr>
+        <w:pStyle w:val="berschrift3"/>
+      </w:pPr>
+      <w:r>
+        <w:t xml:space="preserve">Webseite, Fernbedienung, ohne </w:t>
+      </w:r>
+      <w:proofErr w:type="spellStart"/>
+      <w:r>
+        <w:t>unity</w:t>
+      </w:r>
+      <w:proofErr w:type="spellEnd"/>
+      <w:r>
+        <w:t>-Client. Beachte: leeres Input unter Animation festlegen</w:t>
+      </w:r>
+    </w:p>
+    <w:p>
+      <w:r>
+        <w:rPr>
+          <w:noProof/>
+        </w:rPr>
+        <w:drawing>
+          <wp:inline distT="0" distB="0" distL="0" distR="0" wp14:anchorId="104E8148" wp14:editId="3DB88FCA">
+            <wp:extent cx="5760720" cy="2821305"/>
+            <wp:effectExtent l="0" t="0" r="0" b="0"/>
+            <wp:docPr id="4" name="Grafik 4"/>
+            <wp:cNvGraphicFramePr>
+              <a:graphicFrameLocks xmlns:a="http://schemas.openxmlformats.org/drawingml/2006/main" noChangeAspect="1"/>
+            </wp:cNvGraphicFramePr>
+            <a:graphic xmlns:a="http://schemas.openxmlformats.org/drawingml/2006/main">
+              <a:graphicData uri="http://schemas.openxmlformats.org/drawingml/2006/picture">
+                <pic:pic xmlns:pic="http://schemas.openxmlformats.org/drawingml/2006/picture">
+                  <pic:nvPicPr>
+                    <pic:cNvPr id="1" name=""/>
+                    <pic:cNvPicPr/>
+                  </pic:nvPicPr>
+                  <pic:blipFill>
+                    <a:blip r:embed="rId13"/>
+                    <a:stretch>
+                      <a:fillRect/>
+                    </a:stretch>
+                  </pic:blipFill>
+                  <pic:spPr>
+                    <a:xfrm>
+                      <a:off x="0" y="0"/>
+                      <a:ext cx="5760720" cy="2821305"/>
+                    </a:xfrm>
+                    <a:prstGeom prst="rect">
+                      <a:avLst/>
+                    </a:prstGeom>
+                  </pic:spPr>
+                </pic:pic>
+              </a:graphicData>
+            </a:graphic>
+          </wp:inline>
+        </w:drawing>
+      </w:r>
+    </w:p>
+    <w:p>
+      <w:pPr>
+        <w:pStyle w:val="berschrift3"/>
+      </w:pPr>
+      <w:r>
+        <w:lastRenderedPageBreak/>
+        <w:t>Demoanwendung gestartet</w:t>
+      </w:r>
+    </w:p>
+    <w:p>
+      <w:r>
+        <w:rPr>
+          <w:noProof/>
+        </w:rPr>
+        <w:drawing>
+          <wp:inline distT="0" distB="0" distL="0" distR="0" wp14:anchorId="693E5D08" wp14:editId="72FD086A">
+            <wp:extent cx="5760720" cy="4539615"/>
+            <wp:effectExtent l="0" t="0" r="0" b="0"/>
+            <wp:docPr id="5" name="Grafik 5"/>
+            <wp:cNvGraphicFramePr>
+              <a:graphicFrameLocks xmlns:a="http://schemas.openxmlformats.org/drawingml/2006/main" noChangeAspect="1"/>
+            </wp:cNvGraphicFramePr>
+            <a:graphic xmlns:a="http://schemas.openxmlformats.org/drawingml/2006/main">
+              <a:graphicData uri="http://schemas.openxmlformats.org/drawingml/2006/picture">
+                <pic:pic xmlns:pic="http://schemas.openxmlformats.org/drawingml/2006/picture">
+                  <pic:nvPicPr>
+                    <pic:cNvPr id="1" name=""/>
+                    <pic:cNvPicPr/>
+                  </pic:nvPicPr>
+                  <pic:blipFill>
+                    <a:blip r:embed="rId14"/>
+                    <a:stretch>
+                      <a:fillRect/>
+                    </a:stretch>
+                  </pic:blipFill>
+                  <pic:spPr>
+                    <a:xfrm>
+                      <a:off x="0" y="0"/>
+                      <a:ext cx="5760720" cy="4539615"/>
+                    </a:xfrm>
+                    <a:prstGeom prst="rect">
+                      <a:avLst/>
+                    </a:prstGeom>
+                  </pic:spPr>
+                </pic:pic>
+              </a:graphicData>
+            </a:graphic>
+          </wp:inline>
+        </w:drawing>
+      </w:r>
+    </w:p>
+    <w:p>
+      <w:pPr>
+        <w:pStyle w:val="berschrift3"/>
+      </w:pPr>
+      <w:r>
+        <w:t xml:space="preserve">Webseite, </w:t>
+      </w:r>
+      <w:proofErr w:type="spellStart"/>
+      <w:r>
+        <w:t>unity</w:t>
+      </w:r>
+      <w:proofErr w:type="spellEnd"/>
+      <w:r>
+        <w:t xml:space="preserve">-Client angemeldet. Beachte: gefülltes </w:t>
+      </w:r>
+      <w:proofErr w:type="spellStart"/>
+      <w:r>
+        <w:t>input</w:t>
+      </w:r>
+      <w:proofErr w:type="spellEnd"/>
+      <w:r>
+        <w:t xml:space="preserve"> unter Animation festlegen</w:t>
+      </w:r>
+    </w:p>
+    <w:p>
+      <w:r>
+        <w:rPr>
+          <w:noProof/>
+        </w:rPr>
+        <w:drawing>
+          <wp:inline distT="0" distB="0" distL="0" distR="0" wp14:anchorId="6221FCC1" wp14:editId="5D09F4D4">
+            <wp:extent cx="5760720" cy="2821305"/>
+            <wp:effectExtent l="0" t="0" r="0" b="0"/>
+            <wp:docPr id="6" name="Grafik 6"/>
+            <wp:cNvGraphicFramePr>
+              <a:graphicFrameLocks xmlns:a="http://schemas.openxmlformats.org/drawingml/2006/main" noChangeAspect="1"/>
+            </wp:cNvGraphicFramePr>
+            <a:graphic xmlns:a="http://schemas.openxmlformats.org/drawingml/2006/main">
+              <a:graphicData uri="http://schemas.openxmlformats.org/drawingml/2006/picture">
+                <pic:pic xmlns:pic="http://schemas.openxmlformats.org/drawingml/2006/picture">
+                  <pic:nvPicPr>
+                    <pic:cNvPr id="1" name=""/>
+                    <pic:cNvPicPr/>
+                  </pic:nvPicPr>
+                  <pic:blipFill>
+                    <a:blip r:embed="rId15"/>
+                    <a:stretch>
+                      <a:fillRect/>
+                    </a:stretch>
+                  </pic:blipFill>
+                  <pic:spPr>
+                    <a:xfrm>
+                      <a:off x="0" y="0"/>
+                      <a:ext cx="5760720" cy="2821305"/>
+                    </a:xfrm>
+                    <a:prstGeom prst="rect">
+                      <a:avLst/>
+                    </a:prstGeom>
+                  </pic:spPr>
+                </pic:pic>
+              </a:graphicData>
+            </a:graphic>
+          </wp:inline>
+        </w:drawing>
+      </w:r>
+    </w:p>
+    <w:p>
+      <w:pPr>
+        <w:pStyle w:val="berschrift3"/>
+      </w:pPr>
+      <w:r>
+        <w:lastRenderedPageBreak/>
+        <w:t>Webseite, Geänderte Würfelfarbe, Animation ausgewählt</w:t>
+      </w:r>
+    </w:p>
+    <w:p>
+      <w:r>
+        <w:rPr>
+          <w:noProof/>
+        </w:rPr>
+        <w:drawing>
+          <wp:inline distT="0" distB="0" distL="0" distR="0" wp14:anchorId="28809D62" wp14:editId="04BA3D89">
+            <wp:extent cx="5760720" cy="2821305"/>
+            <wp:effectExtent l="0" t="0" r="0" b="0"/>
+            <wp:docPr id="7" name="Grafik 7"/>
+            <wp:cNvGraphicFramePr>
+              <a:graphicFrameLocks xmlns:a="http://schemas.openxmlformats.org/drawingml/2006/main" noChangeAspect="1"/>
+            </wp:cNvGraphicFramePr>
+            <a:graphic xmlns:a="http://schemas.openxmlformats.org/drawingml/2006/main">
+              <a:graphicData uri="http://schemas.openxmlformats.org/drawingml/2006/picture">
+                <pic:pic xmlns:pic="http://schemas.openxmlformats.org/drawingml/2006/picture">
+                  <pic:nvPicPr>
+                    <pic:cNvPr id="1" name=""/>
+                    <pic:cNvPicPr/>
+                  </pic:nvPicPr>
+                  <pic:blipFill>
+                    <a:blip r:embed="rId16"/>
+                    <a:stretch>
+                      <a:fillRect/>
+                    </a:stretch>
+                  </pic:blipFill>
+                  <pic:spPr>
+                    <a:xfrm>
+                      <a:off x="0" y="0"/>
+                      <a:ext cx="5760720" cy="2821305"/>
+                    </a:xfrm>
+                    <a:prstGeom prst="rect">
+                      <a:avLst/>
+                    </a:prstGeom>
+                  </pic:spPr>
+                </pic:pic>
+              </a:graphicData>
+            </a:graphic>
+          </wp:inline>
+        </w:drawing>
+      </w:r>
+    </w:p>
+    <w:p>
+      <w:pPr>
+        <w:pStyle w:val="berschrift3"/>
+      </w:pPr>
+      <w:r>
+        <w:t>Demo-Anwendung, geänderte Würfelfarbe, in Animation</w:t>
+      </w:r>
+    </w:p>
+    <w:p>
+      <w:r>
+        <w:rPr>
+          <w:noProof/>
+        </w:rPr>
+        <w:drawing>
+          <wp:inline distT="0" distB="0" distL="0" distR="0" wp14:anchorId="5DFFAA01" wp14:editId="539B1D72">
+            <wp:extent cx="5755005" cy="4528185"/>
+            <wp:effectExtent l="0" t="0" r="0" b="5715"/>
+            <wp:docPr id="8" name="Grafik 8"/>
+            <wp:cNvGraphicFramePr>
+              <a:graphicFrameLocks xmlns:a="http://schemas.openxmlformats.org/drawingml/2006/main" noChangeAspect="1"/>
+            </wp:cNvGraphicFramePr>
+            <a:graphic xmlns:a="http://schemas.openxmlformats.org/drawingml/2006/main">
+              <a:graphicData uri="http://schemas.openxmlformats.org/drawingml/2006/picture">
+                <pic:pic xmlns:pic="http://schemas.openxmlformats.org/drawingml/2006/picture">
+                  <pic:nvPicPr>
+                    <pic:cNvPr id="0" name="Picture 1"/>
+                    <pic:cNvPicPr>
+                      <a:picLocks noChangeAspect="1" noChangeArrowheads="1"/>
+                    </pic:cNvPicPr>
+                  </pic:nvPicPr>
+                  <pic:blipFill>
+                    <a:blip r:embed="rId17">
+                      <a:extLst>
+                        <a:ext uri="{28A0092B-C50C-407E-A947-70E740481C1C}">
+                          <a14:useLocalDpi xmlns:a14="http://schemas.microsoft.com/office/drawing/2010/main" val="0"/>
+                        </a:ext>
+                      </a:extLst>
+                    </a:blip>
+                    <a:srcRect/>
+                    <a:stretch>
+                      <a:fillRect/>
+                    </a:stretch>
+                  </pic:blipFill>
+                  <pic:spPr bwMode="auto">
+                    <a:xfrm>
+                      <a:off x="0" y="0"/>
+                      <a:ext cx="5755005" cy="4528185"/>
+                    </a:xfrm>
+                    <a:prstGeom prst="rect">
+                      <a:avLst/>
+                    </a:prstGeom>
+                    <a:noFill/>
+                    <a:ln>
+                      <a:noFill/>
+                    </a:ln>
+                  </pic:spPr>
+                </pic:pic>
+              </a:graphicData>
+            </a:graphic>
+          </wp:inline>
+        </w:drawing>
+      </w:r>
+    </w:p>
+    <w:p>
+      <w:pPr>
+        <w:pStyle w:val="berschrift3"/>
+      </w:pPr>
+      <w:r>
+        <w:lastRenderedPageBreak/>
+        <w:t>Webseite, Auswahl Audiodatei, eingegebener Befehl</w:t>
+      </w:r>
+    </w:p>
+    <w:p>
+      <w:r>
+        <w:rPr>
+          <w:noProof/>
+        </w:rPr>
+        <w:drawing>
+          <wp:inline distT="0" distB="0" distL="0" distR="0" wp14:anchorId="64B0520F" wp14:editId="4E796633">
+            <wp:extent cx="5755005" cy="3128010"/>
+            <wp:effectExtent l="0" t="0" r="0" b="0"/>
+            <wp:docPr id="9" name="Grafik 9"/>
+            <wp:cNvGraphicFramePr>
+              <a:graphicFrameLocks xmlns:a="http://schemas.openxmlformats.org/drawingml/2006/main" noChangeAspect="1"/>
+            </wp:cNvGraphicFramePr>
+            <a:graphic xmlns:a="http://schemas.openxmlformats.org/drawingml/2006/main">
+              <a:graphicData uri="http://schemas.openxmlformats.org/drawingml/2006/picture">
+                <pic:pic xmlns:pic="http://schemas.openxmlformats.org/drawingml/2006/picture">
+                  <pic:nvPicPr>
+                    <pic:cNvPr id="0" name="Picture 2"/>
+                    <pic:cNvPicPr>
+                      <a:picLocks noChangeAspect="1" noChangeArrowheads="1"/>
+                    </pic:cNvPicPr>
+                  </pic:nvPicPr>
+                  <pic:blipFill>
+                    <a:blip r:embed="rId18">
+                      <a:extLst>
+                        <a:ext uri="{28A0092B-C50C-407E-A947-70E740481C1C}">
+                          <a14:useLocalDpi xmlns:a14="http://schemas.microsoft.com/office/drawing/2010/main" val="0"/>
+                        </a:ext>
+                      </a:extLst>
+                    </a:blip>
+                    <a:srcRect/>
+                    <a:stretch>
+                      <a:fillRect/>
+                    </a:stretch>
+                  </pic:blipFill>
+                  <pic:spPr bwMode="auto">
+                    <a:xfrm>
+                      <a:off x="0" y="0"/>
+                      <a:ext cx="5755005" cy="3128010"/>
+                    </a:xfrm>
+                    <a:prstGeom prst="rect">
+                      <a:avLst/>
+                    </a:prstGeom>
+                    <a:noFill/>
+                    <a:ln>
+                      <a:noFill/>
+                    </a:ln>
+                  </pic:spPr>
+                </pic:pic>
+              </a:graphicData>
+            </a:graphic>
+          </wp:inline>
+        </w:drawing>
+      </w:r>
+    </w:p>
+    <w:p>
+      <w:r>
+        <w:t>Webseite, nach Audioauswahl</w:t>
+      </w:r>
+    </w:p>
+    <w:p>
+      <w:r>
+        <w:rPr>
+          <w:noProof/>
+        </w:rPr>
+        <w:drawing>
+          <wp:inline distT="0" distB="0" distL="0" distR="0" wp14:anchorId="0A7E5422" wp14:editId="3870098A">
+            <wp:extent cx="5760720" cy="2821305"/>
+            <wp:effectExtent l="0" t="0" r="0" b="0"/>
+            <wp:docPr id="10" name="Grafik 10"/>
+            <wp:cNvGraphicFramePr>
+              <a:graphicFrameLocks xmlns:a="http://schemas.openxmlformats.org/drawingml/2006/main" noChangeAspect="1"/>
+            </wp:cNvGraphicFramePr>
+            <a:graphic xmlns:a="http://schemas.openxmlformats.org/drawingml/2006/main">
+              <a:graphicData uri="http://schemas.openxmlformats.org/drawingml/2006/picture">
+                <pic:pic xmlns:pic="http://schemas.openxmlformats.org/drawingml/2006/picture">
+                  <pic:nvPicPr>
+                    <pic:cNvPr id="1" name=""/>
+                    <pic:cNvPicPr/>
+                  </pic:nvPicPr>
+                  <pic:blipFill>
+                    <a:blip r:embed="rId19"/>
+                    <a:stretch>
+                      <a:fillRect/>
+                    </a:stretch>
+                  </pic:blipFill>
+                  <pic:spPr>
+                    <a:xfrm>
+                      <a:off x="0" y="0"/>
+                      <a:ext cx="5760720" cy="2821305"/>
+                    </a:xfrm>
+                    <a:prstGeom prst="rect">
+                      <a:avLst/>
+                    </a:prstGeom>
+                  </pic:spPr>
+                </pic:pic>
+              </a:graphicData>
+            </a:graphic>
+          </wp:inline>
+        </w:drawing>
       </w:r>
     </w:p>
     <w:sectPr>
@@ -8028,151 +9258,6 @@
     </w:sectPr>
   </w:body>
 </w:document>
-</file>
-
-<file path=word/comments.xml><?xml version="1.0" encoding="utf-8"?>
-<w:comments xmlns:wpc="http://schemas.microsoft.com/office/word/2010/wordprocessingCanvas" xmlns:cx="http://schemas.microsoft.com/office/drawing/2014/chartex" xmlns:cx1="http://schemas.microsoft.com/office/drawing/2015/9/8/chartex" xmlns:cx2="http://schemas.microsoft.com/office/drawing/2015/10/21/chartex" xmlns:cx3="http://schemas.microsoft.com/office/drawing/2016/5/9/chartex" xmlns:cx4="http://schemas.microsoft.com/office/drawing/2016/5/10/chartex" xmlns:cx5="http://schemas.microsoft.com/office/drawing/2016/5/11/chartex" xmlns:cx6="http://schemas.microsoft.com/office/drawing/2016/5/12/chartex" xmlns:cx7="http://schemas.microsoft.com/office/drawing/2016/5/13/chartex" xmlns:cx8="http://schemas.microsoft.com/office/drawing/2016/5/14/chartex" xmlns:mc="http://schemas.openxmlformats.org/markup-compatibility/2006" xmlns:aink="http://schemas.microsoft.com/office/drawing/2016/ink" xmlns:am3d="http://schemas.microsoft.com/office/drawing/2017/model3d" xmlns:o="urn:schemas-microsoft-com:office:office" xmlns:r="http://schemas.openxmlformats.org/officeDocument/2006/relationships" xmlns:m="http://schemas.openxmlformats.org/officeDocument/2006/math" xmlns:v="urn:schemas-microsoft-com:vml" xmlns:wp14="http://schemas.microsoft.com/office/word/2010/wordprocessingDrawing" xmlns:wp="http://schemas.openxmlformats.org/drawingml/2006/wordprocessingDrawing" xmlns:w10="urn:schemas-microsoft-com:office:word" xmlns:w="http://schemas.openxmlformats.org/wordprocessingml/2006/main" xmlns:w14="http://schemas.microsoft.com/office/word/2010/wordml" xmlns:w15="http://schemas.microsoft.com/office/word/2012/wordml" xmlns:w16cid="http://schemas.microsoft.com/office/word/2016/wordml/cid" xmlns:w16se="http://schemas.microsoft.com/office/word/2015/wordml/symex" xmlns:wpg="http://schemas.microsoft.com/office/word/2010/wordprocessingGroup" xmlns:wpi="http://schemas.microsoft.com/office/word/2010/wordprocessingInk" xmlns:wne="http://schemas.microsoft.com/office/word/2006/wordml" xmlns:wps="http://schemas.microsoft.com/office/word/2010/wordprocessingShape" mc:Ignorable="w14 w15 w16se w16cid wp14">
-  <w:comment w:id="0" w:author="Alexander Gayko" w:date="2019-02-25T23:36:00Z" w:initials="AG">
-    <w:p>
-      <w:pPr>
-        <w:numPr>
-          <w:ilvl w:val="0"/>
-          <w:numId w:val="1"/>
-        </w:numPr>
-        <w:spacing w:before="100" w:beforeAutospacing="1" w:after="100" w:afterAutospacing="1" w:line="240" w:lineRule="auto"/>
-        <w:ind w:left="375"/>
-        <w:rPr>
-          <w:rFonts w:ascii="&amp;quot" w:eastAsia="Times New Roman" w:hAnsi="&amp;quot" w:cs="Times New Roman"/>
-          <w:color w:val="333333"/>
-          <w:lang w:eastAsia="de-DE"/>
-        </w:rPr>
-      </w:pPr>
-      <w:r>
-        <w:rPr>
-          <w:rStyle w:val="Kommentarzeichen"/>
-        </w:rPr>
-        <w:annotationRef/>
-      </w:r>
-      <w:r>
-        <w:rPr>
-          <w:rFonts w:ascii="&amp;quot" w:eastAsia="Times New Roman" w:hAnsi="&amp;quot" w:cs="Times New Roman"/>
-          <w:color w:val="333333"/>
-          <w:lang w:eastAsia="de-DE"/>
-        </w:rPr>
-        <w:t>Etwa 10 Seiten (ohne Anhang)</w:t>
-      </w:r>
-    </w:p>
-    <w:p>
-      <w:pPr>
-        <w:numPr>
-          <w:ilvl w:val="0"/>
-          <w:numId w:val="1"/>
-        </w:numPr>
-        <w:spacing w:before="100" w:beforeAutospacing="1" w:after="100" w:afterAutospacing="1" w:line="240" w:lineRule="auto"/>
-        <w:ind w:left="375"/>
-        <w:rPr>
-          <w:rFonts w:ascii="&amp;quot" w:eastAsia="Times New Roman" w:hAnsi="&amp;quot" w:cs="Times New Roman"/>
-          <w:color w:val="333333"/>
-          <w:lang w:eastAsia="de-DE"/>
-        </w:rPr>
-      </w:pPr>
-      <w:r>
-        <w:rPr>
-          <w:rFonts w:ascii="&amp;quot" w:eastAsia="Times New Roman" w:hAnsi="&amp;quot" w:cs="Times New Roman"/>
-          <w:color w:val="333333"/>
-          <w:lang w:eastAsia="de-DE"/>
-        </w:rPr>
-        <w:t>Zweck der Anwendung (ca. 10% des Doku-Umfangs)</w:t>
-      </w:r>
-    </w:p>
-    <w:p>
-      <w:pPr>
-        <w:numPr>
-          <w:ilvl w:val="0"/>
-          <w:numId w:val="1"/>
-        </w:numPr>
-        <w:spacing w:before="100" w:beforeAutospacing="1" w:after="100" w:afterAutospacing="1" w:line="240" w:lineRule="auto"/>
-        <w:ind w:left="375"/>
-        <w:rPr>
-          <w:rFonts w:ascii="&amp;quot" w:eastAsia="Times New Roman" w:hAnsi="&amp;quot" w:cs="Times New Roman"/>
-          <w:color w:val="333333"/>
-          <w:lang w:eastAsia="de-DE"/>
-        </w:rPr>
-      </w:pPr>
-      <w:r>
-        <w:rPr>
-          <w:rFonts w:ascii="&amp;quot" w:eastAsia="Times New Roman" w:hAnsi="&amp;quot" w:cs="Times New Roman"/>
-          <w:color w:val="333333"/>
-          <w:lang w:eastAsia="de-DE"/>
-        </w:rPr>
-        <w:t>Konzeptuelle Entscheidungen (ca. 40% des Doku-Umfangs)</w:t>
-      </w:r>
-    </w:p>
-    <w:p>
-      <w:pPr>
-        <w:numPr>
-          <w:ilvl w:val="0"/>
-          <w:numId w:val="1"/>
-        </w:numPr>
-        <w:spacing w:before="100" w:beforeAutospacing="1" w:after="100" w:afterAutospacing="1" w:line="240" w:lineRule="auto"/>
-        <w:ind w:left="375"/>
-        <w:rPr>
-          <w:rFonts w:ascii="&amp;quot" w:eastAsia="Times New Roman" w:hAnsi="&amp;quot" w:cs="Times New Roman"/>
-          <w:color w:val="333333"/>
-          <w:lang w:eastAsia="de-DE"/>
-        </w:rPr>
-      </w:pPr>
-      <w:r>
-        <w:rPr>
-          <w:rFonts w:ascii="&amp;quot" w:eastAsia="Times New Roman" w:hAnsi="&amp;quot" w:cs="Times New Roman"/>
-          <w:color w:val="333333"/>
-          <w:lang w:eastAsia="de-DE"/>
-        </w:rPr>
-        <w:t>Einblicke in die Implementierung (ca. 30% des Umfangs) - Abbildungen könnt ihr gerne in den Anhang auslagern</w:t>
-      </w:r>
-    </w:p>
-    <w:p>
-      <w:pPr>
-        <w:numPr>
-          <w:ilvl w:val="0"/>
-          <w:numId w:val="1"/>
-        </w:numPr>
-        <w:spacing w:before="100" w:beforeAutospacing="1" w:after="100" w:afterAutospacing="1" w:line="240" w:lineRule="auto"/>
-        <w:ind w:left="375"/>
-        <w:rPr>
-          <w:rFonts w:ascii="&amp;quot" w:eastAsia="Times New Roman" w:hAnsi="&amp;quot" w:cs="Times New Roman"/>
-          <w:color w:val="333333"/>
-          <w:lang w:eastAsia="de-DE"/>
-        </w:rPr>
-      </w:pPr>
-      <w:r>
-        <w:rPr>
-          <w:rFonts w:ascii="&amp;quot" w:eastAsia="Times New Roman" w:hAnsi="&amp;quot" w:cs="Times New Roman"/>
-          <w:color w:val="333333"/>
-          <w:lang w:eastAsia="de-DE"/>
-        </w:rPr>
-        <w:t>Bedienungs- und ggf. Installationsanleitung (ca. 20% des Doku-Umfangs)</w:t>
-      </w:r>
-    </w:p>
-    <w:p>
-      <w:pPr>
-        <w:pStyle w:val="Kommentartext"/>
-      </w:pPr>
-    </w:p>
-  </w:comment>
-</w:comments>
-</file>
-
-<file path=word/commentsExtended.xml><?xml version="1.0" encoding="utf-8"?>
-<w15:commentsEx xmlns:wpc="http://schemas.microsoft.com/office/word/2010/wordprocessingCanvas" xmlns:cx="http://schemas.microsoft.com/office/drawing/2014/chartex" xmlns:cx1="http://schemas.microsoft.com/office/drawing/2015/9/8/chartex" xmlns:cx2="http://schemas.microsoft.com/office/drawing/2015/10/21/chartex" xmlns:cx3="http://schemas.microsoft.com/office/drawing/2016/5/9/chartex" xmlns:cx4="http://schemas.microsoft.com/office/drawing/2016/5/10/chartex" xmlns:cx5="http://schemas.microsoft.com/office/drawing/2016/5/11/chartex" xmlns:cx6="http://schemas.microsoft.com/office/drawing/2016/5/12/chartex" xmlns:cx7="http://schemas.microsoft.com/office/drawing/2016/5/13/chartex" xmlns:cx8="http://schemas.microsoft.com/office/drawing/2016/5/14/chartex" xmlns:mc="http://schemas.openxmlformats.org/markup-compatibility/2006" xmlns:aink="http://schemas.microsoft.com/office/drawing/2016/ink" xmlns:am3d="http://schemas.microsoft.com/office/drawing/2017/model3d" xmlns:o="urn:schemas-microsoft-com:office:office" xmlns:r="http://schemas.openxmlformats.org/officeDocument/2006/relationships" xmlns:m="http://schemas.openxmlformats.org/officeDocument/2006/math" xmlns:v="urn:schemas-microsoft-com:vml" xmlns:wp14="http://schemas.microsoft.com/office/word/2010/wordprocessingDrawing" xmlns:wp="http://schemas.openxmlformats.org/drawingml/2006/wordprocessingDrawing" xmlns:w10="urn:schemas-microsoft-com:office:word" xmlns:w="http://schemas.openxmlformats.org/wordprocessingml/2006/main" xmlns:w14="http://schemas.microsoft.com/office/word/2010/wordml" xmlns:w15="http://schemas.microsoft.com/office/word/2012/wordml" xmlns:w16cid="http://schemas.microsoft.com/office/word/2016/wordml/cid" xmlns:w16se="http://schemas.microsoft.com/office/word/2015/wordml/symex" xmlns:wpg="http://schemas.microsoft.com/office/word/2010/wordprocessingGroup" xmlns:wpi="http://schemas.microsoft.com/office/word/2010/wordprocessingInk" xmlns:wne="http://schemas.microsoft.com/office/word/2006/wordml" xmlns:wps="http://schemas.microsoft.com/office/word/2010/wordprocessingShape" mc:Ignorable="w14 w15 w16se w16cid wp14">
-  <w15:commentEx w15:paraId="45B57959" w15:done="0"/>
-</w15:commentsEx>
-</file>
-
-<file path=word/commentsIds.xml><?xml version="1.0" encoding="utf-8"?>
-<w16cid:commentsIds xmlns:wpc="http://schemas.microsoft.com/office/word/2010/wordprocessingCanvas" xmlns:cx="http://schemas.microsoft.com/office/drawing/2014/chartex" xmlns:cx1="http://schemas.microsoft.com/office/drawing/2015/9/8/chartex" xmlns:cx2="http://schemas.microsoft.com/office/drawing/2015/10/21/chartex" xmlns:cx3="http://schemas.microsoft.com/office/drawing/2016/5/9/chartex" xmlns:cx4="http://schemas.microsoft.com/office/drawing/2016/5/10/chartex" xmlns:cx5="http://schemas.microsoft.com/office/drawing/2016/5/11/chartex" xmlns:cx6="http://schemas.microsoft.com/office/drawing/2016/5/12/chartex" xmlns:cx7="http://schemas.microsoft.com/office/drawing/2016/5/13/chartex" xmlns:cx8="http://schemas.microsoft.com/office/drawing/2016/5/14/chartex" xmlns:mc="http://schemas.openxmlformats.org/markup-compatibility/2006" xmlns:aink="http://schemas.microsoft.com/office/drawing/2016/ink" xmlns:am3d="http://schemas.microsoft.com/office/drawing/2017/model3d" xmlns:o="urn:schemas-microsoft-com:office:office" xmlns:r="http://schemas.openxmlformats.org/officeDocument/2006/relationships" xmlns:m="http://schemas.openxmlformats.org/officeDocument/2006/math" xmlns:v="urn:schemas-microsoft-com:vml" xmlns:wp14="http://schemas.microsoft.com/office/word/2010/wordprocessingDrawing" xmlns:wp="http://schemas.openxmlformats.org/drawingml/2006/wordprocessingDrawing" xmlns:w10="urn:schemas-microsoft-com:office:word" xmlns:w="http://schemas.openxmlformats.org/wordprocessingml/2006/main" xmlns:w14="http://schemas.microsoft.com/office/word/2010/wordml" xmlns:w15="http://schemas.microsoft.com/office/word/2012/wordml" xmlns:w16cid="http://schemas.microsoft.com/office/word/2016/wordml/cid" xmlns:w16se="http://schemas.microsoft.com/office/word/2015/wordml/symex" xmlns:wpg="http://schemas.microsoft.com/office/word/2010/wordprocessingGroup" xmlns:wpi="http://schemas.microsoft.com/office/word/2010/wordprocessingInk" xmlns:wne="http://schemas.microsoft.com/office/word/2006/wordml" xmlns:wps="http://schemas.microsoft.com/office/word/2010/wordprocessingShape" mc:Ignorable="w14 w15 w16se w16cid wp14">
-  <w16cid:commentId w16cid:paraId="45B57959" w16cid:durableId="201EFA6D"/>
-</w16cid:commentsIds>
 </file>
 
 <file path=word/endnotes.xml><?xml version="1.0" encoding="utf-8"?>
@@ -8686,14 +9771,6 @@
     <w:abstractNumId w:val="0"/>
   </w:num>
 </w:numbering>
-</file>
-
-<file path=word/people.xml><?xml version="1.0" encoding="utf-8"?>
-<w15:people xmlns:wpc="http://schemas.microsoft.com/office/word/2010/wordprocessingCanvas" xmlns:cx="http://schemas.microsoft.com/office/drawing/2014/chartex" xmlns:cx1="http://schemas.microsoft.com/office/drawing/2015/9/8/chartex" xmlns:cx2="http://schemas.microsoft.com/office/drawing/2015/10/21/chartex" xmlns:cx3="http://schemas.microsoft.com/office/drawing/2016/5/9/chartex" xmlns:cx4="http://schemas.microsoft.com/office/drawing/2016/5/10/chartex" xmlns:cx5="http://schemas.microsoft.com/office/drawing/2016/5/11/chartex" xmlns:cx6="http://schemas.microsoft.com/office/drawing/2016/5/12/chartex" xmlns:cx7="http://schemas.microsoft.com/office/drawing/2016/5/13/chartex" xmlns:cx8="http://schemas.microsoft.com/office/drawing/2016/5/14/chartex" xmlns:mc="http://schemas.openxmlformats.org/markup-compatibility/2006" xmlns:aink="http://schemas.microsoft.com/office/drawing/2016/ink" xmlns:am3d="http://schemas.microsoft.com/office/drawing/2017/model3d" xmlns:o="urn:schemas-microsoft-com:office:office" xmlns:r="http://schemas.openxmlformats.org/officeDocument/2006/relationships" xmlns:m="http://schemas.openxmlformats.org/officeDocument/2006/math" xmlns:v="urn:schemas-microsoft-com:vml" xmlns:wp14="http://schemas.microsoft.com/office/word/2010/wordprocessingDrawing" xmlns:wp="http://schemas.openxmlformats.org/drawingml/2006/wordprocessingDrawing" xmlns:w10="urn:schemas-microsoft-com:office:word" xmlns:w="http://schemas.openxmlformats.org/wordprocessingml/2006/main" xmlns:w14="http://schemas.microsoft.com/office/word/2010/wordml" xmlns:w15="http://schemas.microsoft.com/office/word/2012/wordml" xmlns:w16cid="http://schemas.microsoft.com/office/word/2016/wordml/cid" xmlns:w16se="http://schemas.microsoft.com/office/word/2015/wordml/symex" xmlns:wpg="http://schemas.microsoft.com/office/word/2010/wordprocessingGroup" xmlns:wpi="http://schemas.microsoft.com/office/word/2010/wordprocessingInk" xmlns:wne="http://schemas.microsoft.com/office/word/2006/wordml" xmlns:wps="http://schemas.microsoft.com/office/word/2010/wordprocessingShape" mc:Ignorable="w14 w15 w16se w16cid wp14">
-  <w15:person w15:author="Alexander Gayko">
-    <w15:presenceInfo w15:providerId="Windows Live" w15:userId="a003b71b1562850b"/>
-  </w15:person>
-</w15:people>
 </file>
 
 <file path=word/styles.xml><?xml version="1.0" encoding="utf-8"?>
@@ -9145,11 +10222,11 @@
     <w:uiPriority w:val="9"/>
     <w:unhideWhenUsed/>
     <w:qFormat/>
-    <w:rsid w:val="00E37893"/>
+    <w:rsid w:val="003F14BC"/>
     <w:pPr>
       <w:keepNext/>
       <w:keepLines/>
-      <w:spacing w:before="40" w:after="0"/>
+      <w:spacing w:before="120" w:after="0"/>
       <w:outlineLvl w:val="2"/>
     </w:pPr>
     <w:rPr>
@@ -9204,7 +10281,6 @@
   <w:style w:type="character" w:default="1" w:styleId="Absatz-Standardschriftart">
     <w:name w:val="Default Paragraph Font"/>
     <w:uiPriority w:val="1"/>
-    <w:semiHidden/>
     <w:unhideWhenUsed/>
   </w:style>
   <w:style w:type="table" w:default="1" w:styleId="NormaleTabelle">
@@ -9357,7 +10433,7 @@
     <w:basedOn w:val="Absatz-Standardschriftart"/>
     <w:link w:val="berschrift3"/>
     <w:uiPriority w:val="9"/>
-    <w:rsid w:val="00E37893"/>
+    <w:rsid w:val="003F14BC"/>
     <w:rPr>
       <w:rFonts w:asciiTheme="majorHAnsi" w:eastAsiaTheme="majorEastAsia" w:hAnsiTheme="majorHAnsi" w:cstheme="majorBidi"/>
       <w:color w:val="1F3763" w:themeColor="accent1" w:themeShade="7F"/>
@@ -9641,6 +10717,18 @@
     <w:uiPriority w:val="99"/>
     <w:rsid w:val="00B25299"/>
   </w:style>
+  <w:style w:type="character" w:styleId="NichtaufgelsteErwhnung">
+    <w:name w:val="Unresolved Mention"/>
+    <w:basedOn w:val="Absatz-Standardschriftart"/>
+    <w:uiPriority w:val="99"/>
+    <w:semiHidden/>
+    <w:unhideWhenUsed/>
+    <w:rsid w:val="003956DA"/>
+    <w:rPr>
+      <w:color w:val="605E5C"/>
+      <w:shd w:val="clear" w:color="auto" w:fill="E1DFDD"/>
+    </w:rPr>
+  </w:style>
 </w:styles>
 </file>
 
@@ -9910,7 +10998,7 @@
 </file>
 
 <file path=customXml/itemProps1.xml><?xml version="1.0" encoding="utf-8"?>
-<ds:datastoreItem xmlns:ds="http://schemas.openxmlformats.org/officeDocument/2006/customXml" ds:itemID="{1CBAEA6B-5D96-4F70-8BCC-484C0CC12B77}">
+<ds:datastoreItem xmlns:ds="http://schemas.openxmlformats.org/officeDocument/2006/customXml" ds:itemID="{3978707D-634D-4105-8159-9A4059633B5B}">
   <ds:schemaRefs>
     <ds:schemaRef ds:uri="http://schemas.openxmlformats.org/officeDocument/2006/bibliography"/>
   </ds:schemaRefs>

</xml_diff>